<commit_message>
docs(planificación-análisis): actualiza entregables clave del PC
</commit_message>
<xml_diff>
--- a/02 DESARROLLO/SCELS/01 PLANIFICACIÓN Y ANÁLISIS/SCELS-PC-001.docx
+++ b/02 DESARROLLO/SCELS/01 PLANIFICACIÓN Y ANÁLISIS/SCELS-PC-001.docx
@@ -1,6 +1,6 @@
 
 <file path=word/document.xml><?xml version="1.0" encoding="utf-8"?>
-<w:document xmlns:wpc="http://schemas.microsoft.com/office/word/2010/wordprocessingCanvas" xmlns:cx="http://schemas.microsoft.com/office/drawing/2014/chartex" xmlns:cx1="http://schemas.microsoft.com/office/drawing/2015/9/8/chartex" xmlns:cx2="http://schemas.microsoft.com/office/drawing/2015/10/21/chartex" xmlns:cx3="http://schemas.microsoft.com/office/drawing/2016/5/9/chartex" xmlns:cx4="http://schemas.microsoft.com/office/drawing/2016/5/10/chartex" xmlns:cx5="http://schemas.microsoft.com/office/drawing/2016/5/11/chartex" xmlns:cx6="http://schemas.microsoft.com/office/drawing/2016/5/12/chartex" xmlns:cx7="http://schemas.microsoft.com/office/drawing/2016/5/13/chartex" xmlns:cx8="http://schemas.microsoft.com/office/drawing/2016/5/14/chartex" xmlns:mc="http://schemas.openxmlformats.org/markup-compatibility/2006" xmlns:aink="http://schemas.microsoft.com/office/drawing/2016/ink" xmlns:am3d="http://schemas.microsoft.com/office/drawing/2017/model3d" xmlns:o="urn:schemas-microsoft-com:office:office" xmlns:r="http://schemas.openxmlformats.org/officeDocument/2006/relationships" xmlns:m="http://schemas.openxmlformats.org/officeDocument/2006/math" xmlns:v="urn:schemas-microsoft-com:vml" xmlns:wp14="http://schemas.microsoft.com/office/word/2010/wordprocessingDrawing" xmlns:wp="http://schemas.openxmlformats.org/drawingml/2006/wordprocessingDrawing" xmlns:w10="urn:schemas-microsoft-com:office:word" xmlns:w="http://schemas.openxmlformats.org/wordprocessingml/2006/main" xmlns:w14="http://schemas.microsoft.com/office/word/2010/wordml" xmlns:w15="http://schemas.microsoft.com/office/word/2012/wordml" xmlns:w16cex="http://schemas.microsoft.com/office/word/2018/wordml/cex" xmlns:w16cid="http://schemas.microsoft.com/office/word/2016/wordml/cid" xmlns:w16="http://schemas.microsoft.com/office/word/2018/wordml" xmlns:w16sdtdh="http://schemas.microsoft.com/office/word/2020/wordml/sdtdatahash" xmlns:w16se="http://schemas.microsoft.com/office/word/2015/wordml/symex" xmlns:wpg="http://schemas.microsoft.com/office/word/2010/wordprocessingGroup" xmlns:wpi="http://schemas.microsoft.com/office/word/2010/wordprocessingInk" xmlns:wne="http://schemas.microsoft.com/office/word/2006/wordml" xmlns:wps="http://schemas.microsoft.com/office/word/2010/wordprocessingShape" mc:Ignorable="w14 w15 w16se w16cid w16 w16cex w16sdtdh wp14">
+<w:document xmlns:wpc="http://schemas.microsoft.com/office/word/2010/wordprocessingCanvas" xmlns:cx="http://schemas.microsoft.com/office/drawing/2014/chartex" xmlns:cx1="http://schemas.microsoft.com/office/drawing/2015/9/8/chartex" xmlns:cx2="http://schemas.microsoft.com/office/drawing/2015/10/21/chartex" xmlns:cx3="http://schemas.microsoft.com/office/drawing/2016/5/9/chartex" xmlns:cx4="http://schemas.microsoft.com/office/drawing/2016/5/10/chartex" xmlns:cx5="http://schemas.microsoft.com/office/drawing/2016/5/11/chartex" xmlns:cx6="http://schemas.microsoft.com/office/drawing/2016/5/12/chartex" xmlns:cx7="http://schemas.microsoft.com/office/drawing/2016/5/13/chartex" xmlns:cx8="http://schemas.microsoft.com/office/drawing/2016/5/14/chartex" xmlns:mc="http://schemas.openxmlformats.org/markup-compatibility/2006" xmlns:aink="http://schemas.microsoft.com/office/drawing/2016/ink" xmlns:am3d="http://schemas.microsoft.com/office/drawing/2017/model3d" xmlns:o="urn:schemas-microsoft-com:office:office" xmlns:oel="http://schemas.microsoft.com/office/2019/extlst" xmlns:r="http://schemas.openxmlformats.org/officeDocument/2006/relationships" xmlns:m="http://schemas.openxmlformats.org/officeDocument/2006/math" xmlns:v="urn:schemas-microsoft-com:vml" xmlns:wp14="http://schemas.microsoft.com/office/word/2010/wordprocessingDrawing" xmlns:wp="http://schemas.openxmlformats.org/drawingml/2006/wordprocessingDrawing" xmlns:w10="urn:schemas-microsoft-com:office:word" xmlns:w="http://schemas.openxmlformats.org/wordprocessingml/2006/main" xmlns:w14="http://schemas.microsoft.com/office/word/2010/wordml" xmlns:w15="http://schemas.microsoft.com/office/word/2012/wordml" xmlns:w16cex="http://schemas.microsoft.com/office/word/2018/wordml/cex" xmlns:w16cid="http://schemas.microsoft.com/office/word/2016/wordml/cid" xmlns:w16="http://schemas.microsoft.com/office/word/2018/wordml" xmlns:w16sdtdh="http://schemas.microsoft.com/office/word/2020/wordml/sdtdatahash" xmlns:w16se="http://schemas.microsoft.com/office/word/2015/wordml/symex" xmlns:wpg="http://schemas.microsoft.com/office/word/2010/wordprocessingGroup" xmlns:wpi="http://schemas.microsoft.com/office/word/2010/wordprocessingInk" xmlns:wne="http://schemas.microsoft.com/office/word/2006/wordml" xmlns:wps="http://schemas.microsoft.com/office/word/2010/wordprocessingShape" mc:Ignorable="w14 w15 w16se w16cid w16 w16cex w16sdtdh wp14">
   <w:body>
     <w:p>
       <w:pPr>
@@ -83,7 +83,7 @@
               </wp:anchor>
             </w:drawing>
           </mc:Choice>
-          <mc:Fallback xmlns:oel="http://schemas.microsoft.com/office/2019/extlst">
+          <mc:Fallback>
             <w:pict>
               <v:rect w14:anchorId="1299FAD5" id="Rectángulo 111" o:spid="_x0000_s1026" style="position:absolute;left:0;text-align:left;margin-left:547.3pt;margin-top:0;width:598.5pt;height:844.15pt;z-index:-251658240;visibility:visible;mso-wrap-style:square;mso-wrap-distance-left:0;mso-wrap-distance-top:0;mso-wrap-distance-right:0;mso-wrap-distance-bottom:0;mso-position-horizontal:right;mso-position-horizontal-relative:margin;mso-position-vertical:top;mso-position-vertical-relative:page;v-text-anchor:middle" o:gfxdata="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" fillcolor="#131930" stroked="f">
                 <v:textbox inset="2.53958mm,2.53958mm,2.53958mm,2.53958mm">
@@ -513,7 +513,7 @@
               </wp:inline>
             </w:drawing>
           </mc:Choice>
-          <mc:Fallback xmlns:oel="http://schemas.microsoft.com/office/2019/extlst">
+          <mc:Fallback>
             <w:pict>
               <v:group w14:anchorId="6729206B" id="Grupo 116" o:spid="_x0000_s1027" style="width:409pt;height:231.75pt;mso-position-horizontal-relative:char;mso-position-vertical-relative:line" coordorigin="27489,23083" coordsize="51940,29433" o:gfxdata="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">
                 <v:group id="Grupo 1" o:spid="_x0000_s1028" style="position:absolute;left:27489;top:23083;width:51941;height:29433" coordorigin="27489,23083" coordsize="51940,29433" o:gfxdata="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">
@@ -775,7 +775,7 @@
               </wp:anchor>
             </w:drawing>
           </mc:Choice>
-          <mc:Fallback xmlns:sl="http://schemas.openxmlformats.org/schemaLibrary/2006/main" xmlns:a="http://schemas.openxmlformats.org/drawingml/2006/main" xmlns:pic="http://schemas.openxmlformats.org/drawingml/2006/picture" xmlns:c="http://schemas.openxmlformats.org/drawingml/2006/chart" xmlns:lc="http://schemas.openxmlformats.org/drawingml/2006/lockedCanvas" xmlns:dgm="http://schemas.openxmlformats.org/drawingml/2006/diagram" xmlns:oel="http://schemas.microsoft.com/office/2019/extlst">
+          <mc:Fallback xmlns:dgm="http://schemas.openxmlformats.org/drawingml/2006/diagram" xmlns:lc="http://schemas.openxmlformats.org/drawingml/2006/lockedCanvas" xmlns:c="http://schemas.openxmlformats.org/drawingml/2006/chart" xmlns:pic="http://schemas.openxmlformats.org/drawingml/2006/picture" xmlns:a="http://schemas.openxmlformats.org/drawingml/2006/main" xmlns:sl="http://schemas.openxmlformats.org/schemaLibrary/2006/main">
             <w:drawing>
               <wp:anchor allowOverlap="1" behindDoc="0" distB="0" distT="0" distL="0" distR="0" hidden="0" layoutInCell="1" locked="0" relativeHeight="0" simplePos="0">
                 <wp:simplePos x="0" y="0"/>
@@ -842,25 +842,27 @@
     </w:p>
     <w:p>
       <w:pPr>
-        <w:pStyle w:val="Ttulo"/>
+        <w:pStyle w:val="Title"/>
         <w:spacing w:line="276" w:lineRule="auto"/>
         <w:ind w:firstLine="1133"/>
         <w:rPr>
           <w:rFonts w:ascii="Fira Sans ExtraBold" w:eastAsia="Fira Sans ExtraBold" w:hAnsi="Fira Sans ExtraBold" w:cs="Fira Sans ExtraBold"/>
           <w:color w:val="E5E5E5"/>
+          <w:lang w:val="es-PE"/>
         </w:rPr>
       </w:pPr>
       <w:r>
         <w:rPr>
           <w:rFonts w:ascii="Fira Sans ExtraBold" w:eastAsia="Fira Sans ExtraBold" w:hAnsi="Fira Sans ExtraBold" w:cs="Fira Sans ExtraBold"/>
           <w:color w:val="E5E5E5"/>
+          <w:lang w:val="es-PE"/>
         </w:rPr>
         <w:t>Charter</w:t>
       </w:r>
     </w:p>
     <w:p>
       <w:pPr>
-        <w:pStyle w:val="Ttulo"/>
+        <w:pStyle w:val="Title"/>
         <w:spacing w:before="120" w:line="240" w:lineRule="auto"/>
         <w:ind w:left="1134"/>
         <w:rPr>
@@ -868,6 +870,7 @@
           <w:color w:val="EB7B17"/>
           <w:sz w:val="30"/>
           <w:szCs w:val="30"/>
+          <w:lang w:val="es-PE"/>
         </w:rPr>
       </w:pPr>
       <w:r>
@@ -876,6 +879,7 @@
           <w:color w:val="EB7B17"/>
           <w:sz w:val="30"/>
           <w:szCs w:val="30"/>
+          <w:lang w:val="es-PE"/>
         </w:rPr>
         <w:t>A c t a   d e   c o n s t i t u c i ó n   d e l   p r o y e c t o</w:t>
       </w:r>
@@ -1132,7 +1136,7 @@
               </wp:anchor>
             </w:drawing>
           </mc:Choice>
-          <mc:Fallback xmlns:oel="http://schemas.microsoft.com/office/2019/extlst">
+          <mc:Fallback>
             <w:pict>
               <v:rect w14:anchorId="2265D67D" id="Rectángulo 113" o:spid="_x0000_s1038" style="position:absolute;left:0;text-align:left;margin-left:-1.5pt;margin-top:-3.7pt;width:598.5pt;height:848.95pt;z-index:-251654144;visibility:visible;mso-wrap-style:square;mso-wrap-distance-left:0;mso-wrap-distance-top:0;mso-wrap-distance-right:0;mso-wrap-distance-bottom:0;mso-position-horizontal:absolute;mso-position-horizontal-relative:page;mso-position-vertical:absolute;mso-position-vertical-relative:page;v-text-anchor:middle" o:gfxdata="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" fillcolor="#e5e5e5" strokecolor="#2a4365">
                 <v:stroke startarrowwidth="narrow" startarrowlength="short" endarrowwidth="narrow" endarrowlength="short"/>
@@ -1326,7 +1330,7 @@
               </wp:anchor>
             </w:drawing>
           </mc:Choice>
-          <mc:Fallback xmlns:sl="http://schemas.openxmlformats.org/schemaLibrary/2006/main" xmlns:a="http://schemas.openxmlformats.org/drawingml/2006/main" xmlns:pic="http://schemas.openxmlformats.org/drawingml/2006/picture" xmlns:c="http://schemas.openxmlformats.org/drawingml/2006/chart" xmlns:lc="http://schemas.openxmlformats.org/drawingml/2006/lockedCanvas" xmlns:dgm="http://schemas.openxmlformats.org/drawingml/2006/diagram" xmlns:oel="http://schemas.microsoft.com/office/2019/extlst">
+          <mc:Fallback xmlns:dgm="http://schemas.openxmlformats.org/drawingml/2006/diagram" xmlns:lc="http://schemas.openxmlformats.org/drawingml/2006/lockedCanvas" xmlns:c="http://schemas.openxmlformats.org/drawingml/2006/chart" xmlns:pic="http://schemas.openxmlformats.org/drawingml/2006/picture" xmlns:a="http://schemas.openxmlformats.org/drawingml/2006/main" xmlns:sl="http://schemas.openxmlformats.org/schemaLibrary/2006/main">
             <w:drawing>
               <wp:anchor allowOverlap="1" behindDoc="0" distB="0" distT="0" distL="0" distR="0" hidden="0" layoutInCell="1" locked="0" relativeHeight="0" simplePos="0">
                 <wp:simplePos x="0" y="0"/>
@@ -1464,7 +1468,7 @@
     </w:p>
     <w:p>
       <w:pPr>
-        <w:pStyle w:val="Ttulo1"/>
+        <w:pStyle w:val="Heading1"/>
         <w:spacing w:before="179"/>
         <w:ind w:firstLine="1133"/>
         <w:rPr>
@@ -2014,7 +2018,7 @@
               </wp:anchor>
             </w:drawing>
           </mc:Choice>
-          <mc:Fallback xmlns:oel="http://schemas.microsoft.com/office/2019/extlst">
+          <mc:Fallback>
             <w:pict>
               <v:rect w14:anchorId="65D2CD49" id="Rectángulo 112" o:spid="_x0000_s1039" style="position:absolute;left:0;text-align:left;margin-left:-1.5pt;margin-top:-1.5pt;width:598.5pt;height:845.25pt;z-index:-251652096;visibility:visible;mso-wrap-style:square;mso-wrap-distance-left:0;mso-wrap-distance-top:0;mso-wrap-distance-right:0;mso-wrap-distance-bottom:0;mso-position-horizontal:absolute;mso-position-horizontal-relative:page;mso-position-vertical:absolute;mso-position-vertical-relative:page;v-text-anchor:middle" o:gfxdata="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" fillcolor="#e5e5e5" stroked="f">
                 <v:textbox inset="2.53958mm,2.53958mm,2.53958mm,2.53958mm">
@@ -2234,7 +2238,7 @@
               </wp:anchor>
             </w:drawing>
           </mc:Choice>
-          <mc:Fallback xmlns:sl="http://schemas.openxmlformats.org/schemaLibrary/2006/main" xmlns:a="http://schemas.openxmlformats.org/drawingml/2006/main" xmlns:pic="http://schemas.openxmlformats.org/drawingml/2006/picture" xmlns:c="http://schemas.openxmlformats.org/drawingml/2006/chart" xmlns:lc="http://schemas.openxmlformats.org/drawingml/2006/lockedCanvas" xmlns:dgm="http://schemas.openxmlformats.org/drawingml/2006/diagram" xmlns:oel="http://schemas.microsoft.com/office/2019/extlst">
+          <mc:Fallback xmlns:dgm="http://schemas.openxmlformats.org/drawingml/2006/diagram" xmlns:lc="http://schemas.openxmlformats.org/drawingml/2006/lockedCanvas" xmlns:c="http://schemas.openxmlformats.org/drawingml/2006/chart" xmlns:pic="http://schemas.openxmlformats.org/drawingml/2006/picture" xmlns:a="http://schemas.openxmlformats.org/drawingml/2006/main" xmlns:sl="http://schemas.openxmlformats.org/schemaLibrary/2006/main">
             <w:drawing>
               <wp:anchor allowOverlap="1" behindDoc="0" distB="0" distT="0" distL="0" distR="0" hidden="0" layoutInCell="1" locked="0" relativeHeight="0" simplePos="0">
                 <wp:simplePos x="0" y="0"/>
@@ -2281,7 +2285,7 @@
     </w:p>
     <w:p>
       <w:pPr>
-        <w:pStyle w:val="Ttulo1"/>
+        <w:pStyle w:val="Heading1"/>
         <w:spacing w:before="179"/>
         <w:ind w:firstLine="1133"/>
         <w:rPr>
@@ -3287,7 +3291,7 @@
               </wp:anchor>
             </w:drawing>
           </mc:Choice>
-          <mc:Fallback xmlns:oel="http://schemas.microsoft.com/office/2019/extlst">
+          <mc:Fallback>
             <w:pict>
               <v:rect w14:anchorId="3DBD3CB6" id="Rectángulo 118" o:spid="_x0000_s1040" style="position:absolute;margin-left:520pt;margin-top:61pt;width:35.2pt;height:51.8pt;z-index:251666432;visibility:visible;mso-wrap-style:square;mso-wrap-distance-left:9pt;mso-wrap-distance-top:0;mso-wrap-distance-right:9pt;mso-wrap-distance-bottom:0;mso-position-horizontal:absolute;mso-position-horizontal-relative:text;mso-position-vertical:absolute;mso-position-vertical-relative:text;v-text-anchor:middle" o:gfxdata="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" filled="f" stroked="f">
                 <v:textbox inset="0,0,0,0">
@@ -3386,7 +3390,7 @@
               </wp:anchor>
             </w:drawing>
           </mc:Choice>
-          <mc:Fallback xmlns:oel="http://schemas.microsoft.com/office/2019/extlst">
+          <mc:Fallback>
             <w:pict>
               <v:rect w14:anchorId="606A05BC" id="Rectángulo 107" o:spid="_x0000_s1041" style="position:absolute;left:0;text-align:left;margin-left:545.55pt;margin-top:-1.35pt;width:596.75pt;height:849.35pt;z-index:-251649024;visibility:visible;mso-wrap-style:square;mso-wrap-distance-left:0;mso-wrap-distance-top:0;mso-wrap-distance-right:0;mso-wrap-distance-bottom:0;mso-position-horizontal:right;mso-position-horizontal-relative:margin;mso-position-vertical:absolute;mso-position-vertical-relative:page;v-text-anchor:middle" o:gfxdata="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" fillcolor="#e5e5e5" stroked="f">
                 <v:textbox inset="2.53958mm,2.53958mm,2.53958mm,2.53958mm">
@@ -3882,6 +3886,13 @@
               </w:rPr>
               <w:t>Acta de constitución</w:t>
             </w:r>
+            <w:r>
+              <w:rPr>
+                <w:rFonts w:ascii="Open Sans" w:eastAsia="Open Sans" w:hAnsi="Open Sans" w:cs="Open Sans"/>
+                <w:color w:val="000000"/>
+              </w:rPr>
+              <w:t>.</w:t>
+            </w:r>
           </w:p>
           <w:p>
             <w:pPr>
@@ -3908,6 +3919,12 @@
               </w:rPr>
               <w:t>Documento de Historia de Usuarios</w:t>
             </w:r>
+            <w:r>
+              <w:rPr>
+                <w:rFonts w:ascii="Open Sans" w:eastAsia="Open Sans" w:hAnsi="Open Sans" w:cs="Open Sans"/>
+              </w:rPr>
+              <w:t>.</w:t>
+            </w:r>
           </w:p>
           <w:p>
             <w:pPr>
@@ -3934,6 +3951,12 @@
               </w:rPr>
               <w:t>Documento de Arquitectura de Software</w:t>
             </w:r>
+            <w:r>
+              <w:rPr>
+                <w:rFonts w:ascii="Open Sans" w:eastAsia="Open Sans" w:hAnsi="Open Sans" w:cs="Open Sans"/>
+              </w:rPr>
+              <w:t>.</w:t>
+            </w:r>
           </w:p>
           <w:p>
             <w:pPr>
@@ -3962,6 +3985,13 @@
               </w:rPr>
               <w:t>Manual de Usuario</w:t>
             </w:r>
+            <w:r>
+              <w:rPr>
+                <w:rFonts w:ascii="Open Sans" w:eastAsia="Open Sans" w:hAnsi="Open Sans" w:cs="Open Sans"/>
+                <w:color w:val="000000"/>
+              </w:rPr>
+              <w:t>.</w:t>
+            </w:r>
           </w:p>
           <w:p>
             <w:pPr>
@@ -3989,6 +4019,13 @@
                 <w:color w:val="000000"/>
               </w:rPr>
               <w:t>Producto software funcional</w:t>
+            </w:r>
+            <w:r>
+              <w:rPr>
+                <w:rFonts w:ascii="Open Sans" w:eastAsia="Open Sans" w:hAnsi="Open Sans" w:cs="Open Sans"/>
+                <w:color w:val="000000"/>
+              </w:rPr>
+              <w:t>.</w:t>
             </w:r>
           </w:p>
         </w:tc>
@@ -4261,7 +4298,7 @@
               </wp:anchor>
             </w:drawing>
           </mc:Choice>
-          <mc:Fallback xmlns:oel="http://schemas.microsoft.com/office/2019/extlst">
+          <mc:Fallback>
             <w:pict>
               <v:rect w14:anchorId="45F6F26D" id="Rectángulo 106" o:spid="_x0000_s1042" style="position:absolute;margin-left:518pt;margin-top:206pt;width:35.25pt;height:51.85pt;z-index:251668480;visibility:visible;mso-wrap-style:square;mso-wrap-distance-left:9pt;mso-wrap-distance-top:0;mso-wrap-distance-right:9pt;mso-wrap-distance-bottom:0;mso-position-horizontal:absolute;mso-position-horizontal-relative:text;mso-position-vertical:absolute;mso-position-vertical-relative:text;v-text-anchor:middle" o:gfxdata="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" filled="f" stroked="f">
                 <v:textbox inset="0,0,0,0">
@@ -4378,7 +4415,7 @@
               </wp:anchor>
             </w:drawing>
           </mc:Choice>
-          <mc:Fallback xmlns:oel="http://schemas.microsoft.com/office/2019/extlst">
+          <mc:Fallback>
             <w:pict>
               <v:rect w14:anchorId="18B83E6C" id="Rectángulo 109" o:spid="_x0000_s1043" style="position:absolute;left:0;text-align:left;margin-left:-1.5pt;margin-top:-1.5pt;width:598.3pt;height:844.9pt;z-index:-251646976;visibility:visible;mso-wrap-style:square;mso-wrap-distance-left:0;mso-wrap-distance-top:0;mso-wrap-distance-right:0;mso-wrap-distance-bottom:0;mso-position-horizontal:absolute;mso-position-horizontal-relative:page;mso-position-vertical:absolute;mso-position-vertical-relative:page;v-text-anchor:middle" o:gfxdata="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" fillcolor="#e5e5e5" stroked="f">
                 <v:textbox inset="2.53958mm,2.53958mm,2.53958mm,2.53958mm">
@@ -5265,7 +5302,7 @@
               </wp:anchor>
             </w:drawing>
           </mc:Choice>
-          <mc:Fallback xmlns:oel="http://schemas.microsoft.com/office/2019/extlst">
+          <mc:Fallback>
             <w:pict>
               <v:rect w14:anchorId="6E254559" id="Rectángulo 120" o:spid="_x0000_s1044" style="position:absolute;left:0;text-align:left;margin-left:-1.65pt;margin-top:-1.65pt;width:598.3pt;height:844.9pt;z-index:-251645952;visibility:visible;mso-wrap-style:square;mso-wrap-distance-left:0;mso-wrap-distance-top:0;mso-wrap-distance-right:0;mso-wrap-distance-bottom:0;mso-position-horizontal:absolute;mso-position-horizontal-relative:page;mso-position-vertical:absolute;mso-position-vertical-relative:page;v-text-anchor:middle" o:gfxdata="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" fillcolor="#e5e5e5" stroked="f">
                 <v:textbox inset="2.53958mm,2.53958mm,2.53958mm,2.53958mm">
@@ -6507,7 +6544,7 @@
               </wp:anchor>
             </w:drawing>
           </mc:Choice>
-          <mc:Fallback xmlns:oel="http://schemas.microsoft.com/office/2019/extlst">
+          <mc:Fallback>
             <w:pict>
               <v:rect w14:anchorId="546BDE61" id="Rectángulo 114" o:spid="_x0000_s1045" style="position:absolute;margin-left:-1.5pt;margin-top:-1.5pt;width:598.3pt;height:844.9pt;z-index:-251644928;visibility:visible;mso-wrap-style:square;mso-wrap-distance-left:0;mso-wrap-distance-top:0;mso-wrap-distance-right:0;mso-wrap-distance-bottom:0;mso-position-horizontal:absolute;mso-position-horizontal-relative:page;mso-position-vertical:absolute;mso-position-vertical-relative:page;v-text-anchor:middle" o:gfxdata="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" fillcolor="#e5e7eb [3206]" stroked="f">
                 <v:textbox inset="2.53958mm,2.53958mm,2.53958mm,2.53958mm">
@@ -6600,7 +6637,7 @@
               </wp:anchor>
             </w:drawing>
           </mc:Choice>
-          <mc:Fallback xmlns:oel="http://schemas.microsoft.com/office/2019/extlst">
+          <mc:Fallback>
             <w:pict>
               <v:rect w14:anchorId="160F0A9E" id="Rectángulo 110" o:spid="_x0000_s1046" style="position:absolute;left:0;text-align:left;margin-left:-1.5pt;margin-top:-1.5pt;width:598.3pt;height:844.9pt;z-index:-251643904;visibility:visible;mso-wrap-style:square;mso-wrap-distance-left:0;mso-wrap-distance-top:0;mso-wrap-distance-right:0;mso-wrap-distance-bottom:0;mso-position-horizontal:absolute;mso-position-horizontal-relative:page;mso-position-vertical:absolute;mso-position-vertical-relative:page;v-text-anchor:middle" o:gfxdata="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" fillcolor="#e5e5e5" stroked="f">
                 <v:textbox inset="2.53958mm,2.53958mm,2.53958mm,2.53958mm">
@@ -7215,7 +7252,7 @@
               </wp:anchor>
             </w:drawing>
           </mc:Choice>
-          <mc:Fallback xmlns:oel="http://schemas.microsoft.com/office/2019/extlst">
+          <mc:Fallback>
             <w:pict>
               <v:rect w14:anchorId="3FD8FCEB" id="Rectángulo 105" o:spid="_x0000_s1047" style="position:absolute;margin-left:-1.5pt;margin-top:-1.5pt;width:598.3pt;height:844.9pt;z-index:-251642880;visibility:visible;mso-wrap-style:square;mso-wrap-distance-left:0;mso-wrap-distance-top:0;mso-wrap-distance-right:0;mso-wrap-distance-bottom:0;mso-position-horizontal:absolute;mso-position-horizontal-relative:page;mso-position-vertical:absolute;mso-position-vertical-relative:page;v-text-anchor:middle" o:gfxdata="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" fillcolor="#e5e5e5" stroked="f">
                 <v:textbox inset="2.53958mm,2.53958mm,2.53958mm,2.53958mm">
@@ -7388,7 +7425,7 @@
               </wp:anchor>
             </w:drawing>
           </mc:Choice>
-          <mc:Fallback xmlns:sl="http://schemas.openxmlformats.org/schemaLibrary/2006/main" xmlns:a="http://schemas.openxmlformats.org/drawingml/2006/main" xmlns:pic="http://schemas.openxmlformats.org/drawingml/2006/picture" xmlns:c="http://schemas.openxmlformats.org/drawingml/2006/chart" xmlns:lc="http://schemas.openxmlformats.org/drawingml/2006/lockedCanvas" xmlns:dgm="http://schemas.openxmlformats.org/drawingml/2006/diagram" xmlns:oel="http://schemas.microsoft.com/office/2019/extlst">
+          <mc:Fallback xmlns:dgm="http://schemas.openxmlformats.org/drawingml/2006/diagram" xmlns:lc="http://schemas.openxmlformats.org/drawingml/2006/lockedCanvas" xmlns:c="http://schemas.openxmlformats.org/drawingml/2006/chart" xmlns:pic="http://schemas.openxmlformats.org/drawingml/2006/picture" xmlns:a="http://schemas.openxmlformats.org/drawingml/2006/main" xmlns:sl="http://schemas.openxmlformats.org/schemaLibrary/2006/main">
             <w:drawing>
               <wp:anchor allowOverlap="1" behindDoc="0" distB="0" distT="0" distL="0" distR="0" hidden="0" layoutInCell="1" locked="0" relativeHeight="0" simplePos="0">
                 <wp:simplePos x="0" y="0"/>
@@ -7507,7 +7544,7 @@
     </w:p>
     <w:p>
       <w:pPr>
-        <w:pStyle w:val="Ttulo1"/>
+        <w:pStyle w:val="Heading1"/>
         <w:ind w:firstLine="1133"/>
         <w:rPr>
           <w:color w:val="131930"/>
@@ -8000,7 +8037,7 @@
 </file>
 
 <file path=word/endnotes.xml><?xml version="1.0" encoding="utf-8"?>
-<w:endnotes xmlns:wpc="http://schemas.microsoft.com/office/word/2010/wordprocessingCanvas" xmlns:cx="http://schemas.microsoft.com/office/drawing/2014/chartex" xmlns:cx1="http://schemas.microsoft.com/office/drawing/2015/9/8/chartex" xmlns:cx2="http://schemas.microsoft.com/office/drawing/2015/10/21/chartex" xmlns:cx3="http://schemas.microsoft.com/office/drawing/2016/5/9/chartex" xmlns:cx4="http://schemas.microsoft.com/office/drawing/2016/5/10/chartex" xmlns:cx5="http://schemas.microsoft.com/office/drawing/2016/5/11/chartex" xmlns:cx6="http://schemas.microsoft.com/office/drawing/2016/5/12/chartex" xmlns:cx7="http://schemas.microsoft.com/office/drawing/2016/5/13/chartex" xmlns:cx8="http://schemas.microsoft.com/office/drawing/2016/5/14/chartex" xmlns:mc="http://schemas.openxmlformats.org/markup-compatibility/2006" xmlns:aink="http://schemas.microsoft.com/office/drawing/2016/ink" xmlns:am3d="http://schemas.microsoft.com/office/drawing/2017/model3d" xmlns:o="urn:schemas-microsoft-com:office:office" xmlns:r="http://schemas.openxmlformats.org/officeDocument/2006/relationships" xmlns:m="http://schemas.openxmlformats.org/officeDocument/2006/math" xmlns:v="urn:schemas-microsoft-com:vml" xmlns:wp14="http://schemas.microsoft.com/office/word/2010/wordprocessingDrawing" xmlns:wp="http://schemas.openxmlformats.org/drawingml/2006/wordprocessingDrawing" xmlns:w10="urn:schemas-microsoft-com:office:word" xmlns:w="http://schemas.openxmlformats.org/wordprocessingml/2006/main" xmlns:w14="http://schemas.microsoft.com/office/word/2010/wordml" xmlns:w15="http://schemas.microsoft.com/office/word/2012/wordml" xmlns:w16cex="http://schemas.microsoft.com/office/word/2018/wordml/cex" xmlns:w16cid="http://schemas.microsoft.com/office/word/2016/wordml/cid" xmlns:w16="http://schemas.microsoft.com/office/word/2018/wordml" xmlns:w16sdtdh="http://schemas.microsoft.com/office/word/2020/wordml/sdtdatahash" xmlns:w16se="http://schemas.microsoft.com/office/word/2015/wordml/symex" xmlns:wpg="http://schemas.microsoft.com/office/word/2010/wordprocessingGroup" xmlns:wpi="http://schemas.microsoft.com/office/word/2010/wordprocessingInk" xmlns:wne="http://schemas.microsoft.com/office/word/2006/wordml" xmlns:wps="http://schemas.microsoft.com/office/word/2010/wordprocessingShape" mc:Ignorable="w14 w15 w16se w16cid w16 w16cex w16sdtdh wp14">
+<w:endnotes xmlns:wpc="http://schemas.microsoft.com/office/word/2010/wordprocessingCanvas" xmlns:cx="http://schemas.microsoft.com/office/drawing/2014/chartex" xmlns:cx1="http://schemas.microsoft.com/office/drawing/2015/9/8/chartex" xmlns:cx2="http://schemas.microsoft.com/office/drawing/2015/10/21/chartex" xmlns:cx3="http://schemas.microsoft.com/office/drawing/2016/5/9/chartex" xmlns:cx4="http://schemas.microsoft.com/office/drawing/2016/5/10/chartex" xmlns:cx5="http://schemas.microsoft.com/office/drawing/2016/5/11/chartex" xmlns:cx6="http://schemas.microsoft.com/office/drawing/2016/5/12/chartex" xmlns:cx7="http://schemas.microsoft.com/office/drawing/2016/5/13/chartex" xmlns:cx8="http://schemas.microsoft.com/office/drawing/2016/5/14/chartex" xmlns:mc="http://schemas.openxmlformats.org/markup-compatibility/2006" xmlns:aink="http://schemas.microsoft.com/office/drawing/2016/ink" xmlns:am3d="http://schemas.microsoft.com/office/drawing/2017/model3d" xmlns:o="urn:schemas-microsoft-com:office:office" xmlns:oel="http://schemas.microsoft.com/office/2019/extlst" xmlns:r="http://schemas.openxmlformats.org/officeDocument/2006/relationships" xmlns:m="http://schemas.openxmlformats.org/officeDocument/2006/math" xmlns:v="urn:schemas-microsoft-com:vml" xmlns:wp14="http://schemas.microsoft.com/office/word/2010/wordprocessingDrawing" xmlns:wp="http://schemas.openxmlformats.org/drawingml/2006/wordprocessingDrawing" xmlns:w10="urn:schemas-microsoft-com:office:word" xmlns:w="http://schemas.openxmlformats.org/wordprocessingml/2006/main" xmlns:w14="http://schemas.microsoft.com/office/word/2010/wordml" xmlns:w15="http://schemas.microsoft.com/office/word/2012/wordml" xmlns:w16cex="http://schemas.microsoft.com/office/word/2018/wordml/cex" xmlns:w16cid="http://schemas.microsoft.com/office/word/2016/wordml/cid" xmlns:w16="http://schemas.microsoft.com/office/word/2018/wordml" xmlns:w16sdtdh="http://schemas.microsoft.com/office/word/2020/wordml/sdtdatahash" xmlns:w16se="http://schemas.microsoft.com/office/word/2015/wordml/symex" xmlns:wpg="http://schemas.microsoft.com/office/word/2010/wordprocessingGroup" xmlns:wpi="http://schemas.microsoft.com/office/word/2010/wordprocessingInk" xmlns:wne="http://schemas.microsoft.com/office/word/2006/wordml" xmlns:wps="http://schemas.microsoft.com/office/word/2010/wordprocessingShape" mc:Ignorable="w14 w15 w16se w16cid w16 w16cex w16sdtdh wp14">
   <w:endnote w:type="separator" w:id="-1">
     <w:p>
       <w:r>
@@ -8019,7 +8056,7 @@
 </file>
 
 <file path=word/footnotes.xml><?xml version="1.0" encoding="utf-8"?>
-<w:footnotes xmlns:wpc="http://schemas.microsoft.com/office/word/2010/wordprocessingCanvas" xmlns:cx="http://schemas.microsoft.com/office/drawing/2014/chartex" xmlns:cx1="http://schemas.microsoft.com/office/drawing/2015/9/8/chartex" xmlns:cx2="http://schemas.microsoft.com/office/drawing/2015/10/21/chartex" xmlns:cx3="http://schemas.microsoft.com/office/drawing/2016/5/9/chartex" xmlns:cx4="http://schemas.microsoft.com/office/drawing/2016/5/10/chartex" xmlns:cx5="http://schemas.microsoft.com/office/drawing/2016/5/11/chartex" xmlns:cx6="http://schemas.microsoft.com/office/drawing/2016/5/12/chartex" xmlns:cx7="http://schemas.microsoft.com/office/drawing/2016/5/13/chartex" xmlns:cx8="http://schemas.microsoft.com/office/drawing/2016/5/14/chartex" xmlns:mc="http://schemas.openxmlformats.org/markup-compatibility/2006" xmlns:aink="http://schemas.microsoft.com/office/drawing/2016/ink" xmlns:am3d="http://schemas.microsoft.com/office/drawing/2017/model3d" xmlns:o="urn:schemas-microsoft-com:office:office" xmlns:r="http://schemas.openxmlformats.org/officeDocument/2006/relationships" xmlns:m="http://schemas.openxmlformats.org/officeDocument/2006/math" xmlns:v="urn:schemas-microsoft-com:vml" xmlns:wp14="http://schemas.microsoft.com/office/word/2010/wordprocessingDrawing" xmlns:wp="http://schemas.openxmlformats.org/drawingml/2006/wordprocessingDrawing" xmlns:w10="urn:schemas-microsoft-com:office:word" xmlns:w="http://schemas.openxmlformats.org/wordprocessingml/2006/main" xmlns:w14="http://schemas.microsoft.com/office/word/2010/wordml" xmlns:w15="http://schemas.microsoft.com/office/word/2012/wordml" xmlns:w16cex="http://schemas.microsoft.com/office/word/2018/wordml/cex" xmlns:w16cid="http://schemas.microsoft.com/office/word/2016/wordml/cid" xmlns:w16="http://schemas.microsoft.com/office/word/2018/wordml" xmlns:w16sdtdh="http://schemas.microsoft.com/office/word/2020/wordml/sdtdatahash" xmlns:w16se="http://schemas.microsoft.com/office/word/2015/wordml/symex" xmlns:wpg="http://schemas.microsoft.com/office/word/2010/wordprocessingGroup" xmlns:wpi="http://schemas.microsoft.com/office/word/2010/wordprocessingInk" xmlns:wne="http://schemas.microsoft.com/office/word/2006/wordml" xmlns:wps="http://schemas.microsoft.com/office/word/2010/wordprocessingShape" mc:Ignorable="w14 w15 w16se w16cid w16 w16cex w16sdtdh wp14">
+<w:footnotes xmlns:wpc="http://schemas.microsoft.com/office/word/2010/wordprocessingCanvas" xmlns:cx="http://schemas.microsoft.com/office/drawing/2014/chartex" xmlns:cx1="http://schemas.microsoft.com/office/drawing/2015/9/8/chartex" xmlns:cx2="http://schemas.microsoft.com/office/drawing/2015/10/21/chartex" xmlns:cx3="http://schemas.microsoft.com/office/drawing/2016/5/9/chartex" xmlns:cx4="http://schemas.microsoft.com/office/drawing/2016/5/10/chartex" xmlns:cx5="http://schemas.microsoft.com/office/drawing/2016/5/11/chartex" xmlns:cx6="http://schemas.microsoft.com/office/drawing/2016/5/12/chartex" xmlns:cx7="http://schemas.microsoft.com/office/drawing/2016/5/13/chartex" xmlns:cx8="http://schemas.microsoft.com/office/drawing/2016/5/14/chartex" xmlns:mc="http://schemas.openxmlformats.org/markup-compatibility/2006" xmlns:aink="http://schemas.microsoft.com/office/drawing/2016/ink" xmlns:am3d="http://schemas.microsoft.com/office/drawing/2017/model3d" xmlns:o="urn:schemas-microsoft-com:office:office" xmlns:oel="http://schemas.microsoft.com/office/2019/extlst" xmlns:r="http://schemas.openxmlformats.org/officeDocument/2006/relationships" xmlns:m="http://schemas.openxmlformats.org/officeDocument/2006/math" xmlns:v="urn:schemas-microsoft-com:vml" xmlns:wp14="http://schemas.microsoft.com/office/word/2010/wordprocessingDrawing" xmlns:wp="http://schemas.openxmlformats.org/drawingml/2006/wordprocessingDrawing" xmlns:w10="urn:schemas-microsoft-com:office:word" xmlns:w="http://schemas.openxmlformats.org/wordprocessingml/2006/main" xmlns:w14="http://schemas.microsoft.com/office/word/2010/wordml" xmlns:w15="http://schemas.microsoft.com/office/word/2012/wordml" xmlns:w16cex="http://schemas.microsoft.com/office/word/2018/wordml/cex" xmlns:w16cid="http://schemas.microsoft.com/office/word/2016/wordml/cid" xmlns:w16="http://schemas.microsoft.com/office/word/2018/wordml" xmlns:w16sdtdh="http://schemas.microsoft.com/office/word/2020/wordml/sdtdatahash" xmlns:w16se="http://schemas.microsoft.com/office/word/2015/wordml/symex" xmlns:wpg="http://schemas.microsoft.com/office/word/2010/wordprocessingGroup" xmlns:wpi="http://schemas.microsoft.com/office/word/2010/wordprocessingInk" xmlns:wne="http://schemas.microsoft.com/office/word/2006/wordml" xmlns:wps="http://schemas.microsoft.com/office/word/2010/wordprocessingShape" mc:Ignorable="w14 w15 w16se w16cid w16 w16cex w16sdtdh wp14">
   <w:footnote w:type="separator" w:id="-1">
     <w:p>
       <w:r>
@@ -8038,13 +8075,13 @@
 </file>
 
 <file path=word/header1.xml><?xml version="1.0" encoding="utf-8"?>
-<w:hdr xmlns:wpc="http://schemas.microsoft.com/office/word/2010/wordprocessingCanvas" xmlns:cx="http://schemas.microsoft.com/office/drawing/2014/chartex" xmlns:cx1="http://schemas.microsoft.com/office/drawing/2015/9/8/chartex" xmlns:cx2="http://schemas.microsoft.com/office/drawing/2015/10/21/chartex" xmlns:cx3="http://schemas.microsoft.com/office/drawing/2016/5/9/chartex" xmlns:cx4="http://schemas.microsoft.com/office/drawing/2016/5/10/chartex" xmlns:cx5="http://schemas.microsoft.com/office/drawing/2016/5/11/chartex" xmlns:cx6="http://schemas.microsoft.com/office/drawing/2016/5/12/chartex" xmlns:cx7="http://schemas.microsoft.com/office/drawing/2016/5/13/chartex" xmlns:cx8="http://schemas.microsoft.com/office/drawing/2016/5/14/chartex" xmlns:mc="http://schemas.openxmlformats.org/markup-compatibility/2006" xmlns:aink="http://schemas.microsoft.com/office/drawing/2016/ink" xmlns:am3d="http://schemas.microsoft.com/office/drawing/2017/model3d" xmlns:o="urn:schemas-microsoft-com:office:office" xmlns:r="http://schemas.openxmlformats.org/officeDocument/2006/relationships" xmlns:m="http://schemas.openxmlformats.org/officeDocument/2006/math" xmlns:v="urn:schemas-microsoft-com:vml" xmlns:wp14="http://schemas.microsoft.com/office/word/2010/wordprocessingDrawing" xmlns:wp="http://schemas.openxmlformats.org/drawingml/2006/wordprocessingDrawing" xmlns:w10="urn:schemas-microsoft-com:office:word" xmlns:w="http://schemas.openxmlformats.org/wordprocessingml/2006/main" xmlns:w14="http://schemas.microsoft.com/office/word/2010/wordml" xmlns:w15="http://schemas.microsoft.com/office/word/2012/wordml" xmlns:w16cex="http://schemas.microsoft.com/office/word/2018/wordml/cex" xmlns:w16cid="http://schemas.microsoft.com/office/word/2016/wordml/cid" xmlns:w16="http://schemas.microsoft.com/office/word/2018/wordml" xmlns:w16sdtdh="http://schemas.microsoft.com/office/word/2020/wordml/sdtdatahash" xmlns:w16se="http://schemas.microsoft.com/office/word/2015/wordml/symex" xmlns:wpg="http://schemas.microsoft.com/office/word/2010/wordprocessingGroup" xmlns:wpi="http://schemas.microsoft.com/office/word/2010/wordprocessingInk" xmlns:wne="http://schemas.microsoft.com/office/word/2006/wordml" xmlns:wps="http://schemas.microsoft.com/office/word/2010/wordprocessingShape" mc:Ignorable="w14 w15 w16se w16cid w16 w16cex w16sdtdh wp14">
+<w:hdr xmlns:wpc="http://schemas.microsoft.com/office/word/2010/wordprocessingCanvas" xmlns:cx="http://schemas.microsoft.com/office/drawing/2014/chartex" xmlns:cx1="http://schemas.microsoft.com/office/drawing/2015/9/8/chartex" xmlns:cx2="http://schemas.microsoft.com/office/drawing/2015/10/21/chartex" xmlns:cx3="http://schemas.microsoft.com/office/drawing/2016/5/9/chartex" xmlns:cx4="http://schemas.microsoft.com/office/drawing/2016/5/10/chartex" xmlns:cx5="http://schemas.microsoft.com/office/drawing/2016/5/11/chartex" xmlns:cx6="http://schemas.microsoft.com/office/drawing/2016/5/12/chartex" xmlns:cx7="http://schemas.microsoft.com/office/drawing/2016/5/13/chartex" xmlns:cx8="http://schemas.microsoft.com/office/drawing/2016/5/14/chartex" xmlns:mc="http://schemas.openxmlformats.org/markup-compatibility/2006" xmlns:aink="http://schemas.microsoft.com/office/drawing/2016/ink" xmlns:am3d="http://schemas.microsoft.com/office/drawing/2017/model3d" xmlns:o="urn:schemas-microsoft-com:office:office" xmlns:oel="http://schemas.microsoft.com/office/2019/extlst" xmlns:r="http://schemas.openxmlformats.org/officeDocument/2006/relationships" xmlns:m="http://schemas.openxmlformats.org/officeDocument/2006/math" xmlns:v="urn:schemas-microsoft-com:vml" xmlns:wp14="http://schemas.microsoft.com/office/word/2010/wordprocessingDrawing" xmlns:wp="http://schemas.openxmlformats.org/drawingml/2006/wordprocessingDrawing" xmlns:w10="urn:schemas-microsoft-com:office:word" xmlns:w="http://schemas.openxmlformats.org/wordprocessingml/2006/main" xmlns:w14="http://schemas.microsoft.com/office/word/2010/wordml" xmlns:w15="http://schemas.microsoft.com/office/word/2012/wordml" xmlns:w16cex="http://schemas.microsoft.com/office/word/2018/wordml/cex" xmlns:w16cid="http://schemas.microsoft.com/office/word/2016/wordml/cid" xmlns:w16="http://schemas.microsoft.com/office/word/2018/wordml" xmlns:w16sdtdh="http://schemas.microsoft.com/office/word/2020/wordml/sdtdatahash" xmlns:w16se="http://schemas.microsoft.com/office/word/2015/wordml/symex" xmlns:wpg="http://schemas.microsoft.com/office/word/2010/wordprocessingGroup" xmlns:wpi="http://schemas.microsoft.com/office/word/2010/wordprocessingInk" xmlns:wne="http://schemas.microsoft.com/office/word/2006/wordml" xmlns:wps="http://schemas.microsoft.com/office/word/2010/wordprocessingShape" mc:Ignorable="w14 w15 w16se w16cid w16 w16cex w16sdtdh wp14">
   <w:p/>
 </w:hdr>
 </file>
 
 <file path=word/numbering.xml><?xml version="1.0" encoding="utf-8"?>
-<w:numbering xmlns:wpc="http://schemas.microsoft.com/office/word/2010/wordprocessingCanvas" xmlns:cx="http://schemas.microsoft.com/office/drawing/2014/chartex" xmlns:cx1="http://schemas.microsoft.com/office/drawing/2015/9/8/chartex" xmlns:cx2="http://schemas.microsoft.com/office/drawing/2015/10/21/chartex" xmlns:cx3="http://schemas.microsoft.com/office/drawing/2016/5/9/chartex" xmlns:cx4="http://schemas.microsoft.com/office/drawing/2016/5/10/chartex" xmlns:cx5="http://schemas.microsoft.com/office/drawing/2016/5/11/chartex" xmlns:cx6="http://schemas.microsoft.com/office/drawing/2016/5/12/chartex" xmlns:cx7="http://schemas.microsoft.com/office/drawing/2016/5/13/chartex" xmlns:cx8="http://schemas.microsoft.com/office/drawing/2016/5/14/chartex" xmlns:mc="http://schemas.openxmlformats.org/markup-compatibility/2006" xmlns:aink="http://schemas.microsoft.com/office/drawing/2016/ink" xmlns:am3d="http://schemas.microsoft.com/office/drawing/2017/model3d" xmlns:o="urn:schemas-microsoft-com:office:office" xmlns:r="http://schemas.openxmlformats.org/officeDocument/2006/relationships" xmlns:m="http://schemas.openxmlformats.org/officeDocument/2006/math" xmlns:v="urn:schemas-microsoft-com:vml" xmlns:wp14="http://schemas.microsoft.com/office/word/2010/wordprocessingDrawing" xmlns:wp="http://schemas.openxmlformats.org/drawingml/2006/wordprocessingDrawing" xmlns:w10="urn:schemas-microsoft-com:office:word" xmlns:w="http://schemas.openxmlformats.org/wordprocessingml/2006/main" xmlns:w14="http://schemas.microsoft.com/office/word/2010/wordml" xmlns:w15="http://schemas.microsoft.com/office/word/2012/wordml" xmlns:w16cex="http://schemas.microsoft.com/office/word/2018/wordml/cex" xmlns:w16cid="http://schemas.microsoft.com/office/word/2016/wordml/cid" xmlns:w16="http://schemas.microsoft.com/office/word/2018/wordml" xmlns:w16sdtdh="http://schemas.microsoft.com/office/word/2020/wordml/sdtdatahash" xmlns:w16se="http://schemas.microsoft.com/office/word/2015/wordml/symex" xmlns:wpg="http://schemas.microsoft.com/office/word/2010/wordprocessingGroup" xmlns:wpi="http://schemas.microsoft.com/office/word/2010/wordprocessingInk" xmlns:wne="http://schemas.microsoft.com/office/word/2006/wordml" xmlns:wps="http://schemas.microsoft.com/office/word/2010/wordprocessingShape" mc:Ignorable="w14 w15 w16se w16cid w16 w16cex w16sdtdh wp14">
+<w:numbering xmlns:wpc="http://schemas.microsoft.com/office/word/2010/wordprocessingCanvas" xmlns:cx="http://schemas.microsoft.com/office/drawing/2014/chartex" xmlns:cx1="http://schemas.microsoft.com/office/drawing/2015/9/8/chartex" xmlns:cx2="http://schemas.microsoft.com/office/drawing/2015/10/21/chartex" xmlns:cx3="http://schemas.microsoft.com/office/drawing/2016/5/9/chartex" xmlns:cx4="http://schemas.microsoft.com/office/drawing/2016/5/10/chartex" xmlns:cx5="http://schemas.microsoft.com/office/drawing/2016/5/11/chartex" xmlns:cx6="http://schemas.microsoft.com/office/drawing/2016/5/12/chartex" xmlns:cx7="http://schemas.microsoft.com/office/drawing/2016/5/13/chartex" xmlns:cx8="http://schemas.microsoft.com/office/drawing/2016/5/14/chartex" xmlns:mc="http://schemas.openxmlformats.org/markup-compatibility/2006" xmlns:aink="http://schemas.microsoft.com/office/drawing/2016/ink" xmlns:am3d="http://schemas.microsoft.com/office/drawing/2017/model3d" xmlns:o="urn:schemas-microsoft-com:office:office" xmlns:oel="http://schemas.microsoft.com/office/2019/extlst" xmlns:r="http://schemas.openxmlformats.org/officeDocument/2006/relationships" xmlns:m="http://schemas.openxmlformats.org/officeDocument/2006/math" xmlns:v="urn:schemas-microsoft-com:vml" xmlns:wp14="http://schemas.microsoft.com/office/word/2010/wordprocessingDrawing" xmlns:wp="http://schemas.openxmlformats.org/drawingml/2006/wordprocessingDrawing" xmlns:w10="urn:schemas-microsoft-com:office:word" xmlns:w="http://schemas.openxmlformats.org/wordprocessingml/2006/main" xmlns:w14="http://schemas.microsoft.com/office/word/2010/wordml" xmlns:w15="http://schemas.microsoft.com/office/word/2012/wordml" xmlns:w16cex="http://schemas.microsoft.com/office/word/2018/wordml/cex" xmlns:w16cid="http://schemas.microsoft.com/office/word/2016/wordml/cid" xmlns:w16="http://schemas.microsoft.com/office/word/2018/wordml" xmlns:w16sdtdh="http://schemas.microsoft.com/office/word/2020/wordml/sdtdatahash" xmlns:w16se="http://schemas.microsoft.com/office/word/2015/wordml/symex" xmlns:wpg="http://schemas.microsoft.com/office/word/2010/wordprocessingGroup" xmlns:wpi="http://schemas.microsoft.com/office/word/2010/wordprocessingInk" xmlns:wne="http://schemas.microsoft.com/office/word/2006/wordml" xmlns:wps="http://schemas.microsoft.com/office/word/2010/wordprocessingShape" mc:Ignorable="w14 w15 w16se w16cid w16 w16cex w16sdtdh wp14">
   <w:abstractNum w:abstractNumId="0" w15:restartNumberingAfterBreak="0">
     <w:nsid w:val="1BB775AA"/>
     <w:multiLevelType w:val="multilevel"/>
@@ -8836,25 +8873,25 @@
       </w:rPr>
     </w:lvl>
   </w:abstractNum>
-  <w:num w:numId="1">
+  <w:num w:numId="1" w16cid:durableId="369845573">
     <w:abstractNumId w:val="2"/>
   </w:num>
-  <w:num w:numId="2">
+  <w:num w:numId="2" w16cid:durableId="1619098947">
     <w:abstractNumId w:val="5"/>
   </w:num>
-  <w:num w:numId="3">
+  <w:num w:numId="3" w16cid:durableId="1909457871">
     <w:abstractNumId w:val="4"/>
   </w:num>
-  <w:num w:numId="4">
+  <w:num w:numId="4" w16cid:durableId="975527078">
     <w:abstractNumId w:val="0"/>
   </w:num>
-  <w:num w:numId="5">
+  <w:num w:numId="5" w16cid:durableId="1729264276">
     <w:abstractNumId w:val="6"/>
   </w:num>
-  <w:num w:numId="6">
+  <w:num w:numId="6" w16cid:durableId="1326009689">
     <w:abstractNumId w:val="1"/>
   </w:num>
-  <w:num w:numId="7">
+  <w:num w:numId="7" w16cid:durableId="678238895">
     <w:abstractNumId w:val="3"/>
   </w:num>
 </w:numbering>
@@ -9264,7 +9301,7 @@
       <w:noProof/>
     </w:rPr>
   </w:style>
-  <w:style w:type="paragraph" w:styleId="Ttulo1">
+  <w:style w:type="paragraph" w:styleId="Heading1">
     <w:name w:val="heading 1"/>
     <w:basedOn w:val="Normal"/>
     <w:uiPriority w:val="9"/>
@@ -9282,7 +9319,7 @@
       <w:szCs w:val="70"/>
     </w:rPr>
   </w:style>
-  <w:style w:type="paragraph" w:styleId="Ttulo2">
+  <w:style w:type="paragraph" w:styleId="Heading2">
     <w:name w:val="heading 2"/>
     <w:basedOn w:val="Normal"/>
     <w:next w:val="Normal"/>
@@ -9302,7 +9339,7 @@
       <w:szCs w:val="36"/>
     </w:rPr>
   </w:style>
-  <w:style w:type="paragraph" w:styleId="Ttulo3">
+  <w:style w:type="paragraph" w:styleId="Heading3">
     <w:name w:val="heading 3"/>
     <w:basedOn w:val="Normal"/>
     <w:next w:val="Normal"/>
@@ -9322,7 +9359,7 @@
       <w:szCs w:val="28"/>
     </w:rPr>
   </w:style>
-  <w:style w:type="paragraph" w:styleId="Ttulo4">
+  <w:style w:type="paragraph" w:styleId="Heading4">
     <w:name w:val="heading 4"/>
     <w:basedOn w:val="Normal"/>
     <w:next w:val="Normal"/>
@@ -9342,7 +9379,7 @@
       <w:szCs w:val="24"/>
     </w:rPr>
   </w:style>
-  <w:style w:type="paragraph" w:styleId="Ttulo5">
+  <w:style w:type="paragraph" w:styleId="Heading5">
     <w:name w:val="heading 5"/>
     <w:basedOn w:val="Normal"/>
     <w:next w:val="Normal"/>
@@ -9360,7 +9397,7 @@
       <w:b/>
     </w:rPr>
   </w:style>
-  <w:style w:type="paragraph" w:styleId="Ttulo6">
+  <w:style w:type="paragraph" w:styleId="Heading6">
     <w:name w:val="heading 6"/>
     <w:basedOn w:val="Normal"/>
     <w:next w:val="Normal"/>
@@ -9380,13 +9417,13 @@
       <w:szCs w:val="20"/>
     </w:rPr>
   </w:style>
-  <w:style w:type="character" w:default="1" w:styleId="Fuentedeprrafopredeter">
+  <w:style w:type="character" w:default="1" w:styleId="DefaultParagraphFont">
     <w:name w:val="Default Paragraph Font"/>
     <w:uiPriority w:val="1"/>
     <w:semiHidden/>
     <w:unhideWhenUsed/>
   </w:style>
-  <w:style w:type="table" w:default="1" w:styleId="Tablanormal">
+  <w:style w:type="table" w:default="1" w:styleId="TableNormal">
     <w:name w:val="Normal Table"/>
     <w:uiPriority w:val="99"/>
     <w:semiHidden/>
@@ -9401,14 +9438,14 @@
       </w:tblCellMar>
     </w:tblPr>
   </w:style>
-  <w:style w:type="numbering" w:default="1" w:styleId="Sinlista">
+  <w:style w:type="numbering" w:default="1" w:styleId="NoList">
     <w:name w:val="No List"/>
     <w:uiPriority w:val="99"/>
     <w:semiHidden/>
     <w:unhideWhenUsed/>
   </w:style>
-  <w:style w:type="table" w:customStyle="1" w:styleId="TableNormal">
-    <w:name w:val="Table Normal"/>
+  <w:style w:type="table" w:customStyle="1" w:styleId="TableNormal1">
+    <w:name w:val="Table Normal1"/>
     <w:tblPr>
       <w:tblCellMar>
         <w:top w:w="0" w:type="dxa"/>
@@ -9418,7 +9455,7 @@
       </w:tblCellMar>
     </w:tblPr>
   </w:style>
-  <w:style w:type="paragraph" w:styleId="Ttulo">
+  <w:style w:type="paragraph" w:styleId="Title">
     <w:name w:val="Title"/>
     <w:basedOn w:val="Normal"/>
     <w:uiPriority w:val="10"/>
@@ -9436,8 +9473,8 @@
       <w:lang w:val="en-US"/>
     </w:rPr>
   </w:style>
-  <w:style w:type="table" w:customStyle="1" w:styleId="TableNormal0">
-    <w:name w:val="Table Normal"/>
+  <w:style w:type="table" w:customStyle="1" w:styleId="TableNormal2">
+    <w:name w:val="Table Normal2"/>
     <w:tblPr>
       <w:tblCellMar>
         <w:top w:w="0" w:type="dxa"/>
@@ -9447,8 +9484,8 @@
       </w:tblCellMar>
     </w:tblPr>
   </w:style>
-  <w:style w:type="table" w:customStyle="1" w:styleId="TableNormal1">
-    <w:name w:val="Table Normal"/>
+  <w:style w:type="table" w:customStyle="1" w:styleId="TableNormal3">
+    <w:name w:val="Table Normal3"/>
     <w:tblPr>
       <w:tblCellMar>
         <w:top w:w="0" w:type="dxa"/>
@@ -9458,8 +9495,8 @@
       </w:tblCellMar>
     </w:tblPr>
   </w:style>
-  <w:style w:type="table" w:customStyle="1" w:styleId="TableNormal2">
-    <w:name w:val="Table Normal"/>
+  <w:style w:type="table" w:customStyle="1" w:styleId="TableNormal4">
+    <w:name w:val="Table Normal4"/>
     <w:tblPr>
       <w:tblCellMar>
         <w:top w:w="0" w:type="dxa"/>
@@ -9469,9 +9506,9 @@
       </w:tblCellMar>
     </w:tblPr>
   </w:style>
-  <w:style w:type="table" w:styleId="Tablaconcuadrcula">
+  <w:style w:type="table" w:styleId="TableGrid">
     <w:name w:val="Table Grid"/>
-    <w:basedOn w:val="Tablanormal"/>
+    <w:basedOn w:val="TableNormal"/>
     <w:uiPriority w:val="39"/>
     <w:rsid w:val="00870831"/>
     <w:tblPr>
@@ -9485,10 +9522,10 @@
       </w:tblBorders>
     </w:tblPr>
   </w:style>
-  <w:style w:type="paragraph" w:styleId="Textoindependiente">
+  <w:style w:type="paragraph" w:styleId="BodyText">
     <w:name w:val="Body Text"/>
     <w:basedOn w:val="Normal"/>
-    <w:link w:val="TextoindependienteCar"/>
+    <w:link w:val="BodyTextChar"/>
     <w:uiPriority w:val="1"/>
     <w:qFormat/>
     <w:rPr>
@@ -9496,7 +9533,7 @@
       <w:szCs w:val="18"/>
     </w:rPr>
   </w:style>
-  <w:style w:type="paragraph" w:styleId="Prrafodelista">
+  <w:style w:type="paragraph" w:styleId="ListParagraph">
     <w:name w:val="List Paragraph"/>
     <w:basedOn w:val="Normal"/>
     <w:uiPriority w:val="1"/>
@@ -9531,10 +9568,10 @@
       </w:tblCellMar>
     </w:tblPr>
   </w:style>
-  <w:style w:type="character" w:customStyle="1" w:styleId="TextoindependienteCar">
-    <w:name w:val="Texto independiente Car"/>
-    <w:basedOn w:val="Fuentedeprrafopredeter"/>
-    <w:link w:val="Textoindependiente"/>
+  <w:style w:type="character" w:customStyle="1" w:styleId="BodyTextChar">
+    <w:name w:val="Body Text Char"/>
+    <w:basedOn w:val="DefaultParagraphFont"/>
+    <w:link w:val="BodyText"/>
     <w:uiPriority w:val="1"/>
     <w:rsid w:val="00435BD9"/>
     <w:rPr>
@@ -9545,7 +9582,7 @@
       <w:lang w:val="es-PE"/>
     </w:rPr>
   </w:style>
-  <w:style w:type="paragraph" w:styleId="Subttulo">
+  <w:style w:type="paragraph" w:styleId="Subtitle">
     <w:name w:val="Subtitle"/>
     <w:basedOn w:val="Normal"/>
     <w:next w:val="Normal"/>
@@ -9565,6 +9602,419 @@
     </w:rPr>
   </w:style>
   <w:style w:type="table" w:customStyle="1" w:styleId="a">
+    <w:basedOn w:val="TableNormal4"/>
+    <w:tblPr>
+      <w:tblStyleRowBandSize w:val="1"/>
+      <w:tblStyleColBandSize w:val="1"/>
+      <w:tblCellMar>
+        <w:left w:w="108" w:type="dxa"/>
+        <w:right w:w="108" w:type="dxa"/>
+      </w:tblCellMar>
+    </w:tblPr>
+  </w:style>
+  <w:style w:type="table" w:customStyle="1" w:styleId="a0">
+    <w:basedOn w:val="TableNormal4"/>
+    <w:tblPr>
+      <w:tblStyleRowBandSize w:val="1"/>
+      <w:tblStyleColBandSize w:val="1"/>
+      <w:tblCellMar>
+        <w:left w:w="108" w:type="dxa"/>
+        <w:right w:w="108" w:type="dxa"/>
+      </w:tblCellMar>
+    </w:tblPr>
+  </w:style>
+  <w:style w:type="table" w:customStyle="1" w:styleId="a1">
+    <w:basedOn w:val="TableNormal4"/>
+    <w:tblPr>
+      <w:tblStyleRowBandSize w:val="1"/>
+      <w:tblStyleColBandSize w:val="1"/>
+      <w:tblCellMar>
+        <w:left w:w="108" w:type="dxa"/>
+        <w:right w:w="108" w:type="dxa"/>
+      </w:tblCellMar>
+    </w:tblPr>
+  </w:style>
+  <w:style w:type="table" w:customStyle="1" w:styleId="a2">
+    <w:basedOn w:val="TableNormal4"/>
+    <w:tblPr>
+      <w:tblStyleRowBandSize w:val="1"/>
+      <w:tblStyleColBandSize w:val="1"/>
+      <w:tblCellMar>
+        <w:left w:w="108" w:type="dxa"/>
+        <w:right w:w="108" w:type="dxa"/>
+      </w:tblCellMar>
+    </w:tblPr>
+  </w:style>
+  <w:style w:type="table" w:customStyle="1" w:styleId="a3">
+    <w:basedOn w:val="TableNormal4"/>
+    <w:tblPr>
+      <w:tblStyleRowBandSize w:val="1"/>
+      <w:tblStyleColBandSize w:val="1"/>
+      <w:tblCellMar>
+        <w:left w:w="108" w:type="dxa"/>
+        <w:right w:w="108" w:type="dxa"/>
+      </w:tblCellMar>
+    </w:tblPr>
+  </w:style>
+  <w:style w:type="table" w:customStyle="1" w:styleId="a4">
+    <w:basedOn w:val="TableNormal4"/>
+    <w:tblPr>
+      <w:tblStyleRowBandSize w:val="1"/>
+      <w:tblStyleColBandSize w:val="1"/>
+      <w:tblCellMar>
+        <w:left w:w="108" w:type="dxa"/>
+        <w:right w:w="108" w:type="dxa"/>
+      </w:tblCellMar>
+    </w:tblPr>
+  </w:style>
+  <w:style w:type="table" w:customStyle="1" w:styleId="a5">
+    <w:basedOn w:val="TableNormal4"/>
+    <w:tblPr>
+      <w:tblStyleRowBandSize w:val="1"/>
+      <w:tblStyleColBandSize w:val="1"/>
+      <w:tblCellMar>
+        <w:left w:w="108" w:type="dxa"/>
+        <w:right w:w="108" w:type="dxa"/>
+      </w:tblCellMar>
+    </w:tblPr>
+  </w:style>
+  <w:style w:type="table" w:customStyle="1" w:styleId="a6">
+    <w:basedOn w:val="TableNormal4"/>
+    <w:tblPr>
+      <w:tblStyleRowBandSize w:val="1"/>
+      <w:tblStyleColBandSize w:val="1"/>
+      <w:tblCellMar>
+        <w:left w:w="108" w:type="dxa"/>
+        <w:right w:w="108" w:type="dxa"/>
+      </w:tblCellMar>
+    </w:tblPr>
+  </w:style>
+  <w:style w:type="table" w:customStyle="1" w:styleId="a7">
+    <w:basedOn w:val="TableNormal4"/>
+    <w:tblPr>
+      <w:tblStyleRowBandSize w:val="1"/>
+      <w:tblStyleColBandSize w:val="1"/>
+      <w:tblCellMar>
+        <w:left w:w="108" w:type="dxa"/>
+        <w:right w:w="108" w:type="dxa"/>
+      </w:tblCellMar>
+    </w:tblPr>
+  </w:style>
+  <w:style w:type="table" w:customStyle="1" w:styleId="a8">
+    <w:basedOn w:val="TableNormal4"/>
+    <w:tblPr>
+      <w:tblStyleRowBandSize w:val="1"/>
+      <w:tblStyleColBandSize w:val="1"/>
+      <w:tblCellMar>
+        <w:left w:w="108" w:type="dxa"/>
+        <w:right w:w="108" w:type="dxa"/>
+      </w:tblCellMar>
+    </w:tblPr>
+  </w:style>
+  <w:style w:type="table" w:customStyle="1" w:styleId="a9">
+    <w:basedOn w:val="TableNormal4"/>
+    <w:tblPr>
+      <w:tblStyleRowBandSize w:val="1"/>
+      <w:tblStyleColBandSize w:val="1"/>
+      <w:tblCellMar>
+        <w:left w:w="108" w:type="dxa"/>
+        <w:right w:w="108" w:type="dxa"/>
+      </w:tblCellMar>
+    </w:tblPr>
+  </w:style>
+  <w:style w:type="table" w:customStyle="1" w:styleId="aa">
+    <w:basedOn w:val="TableNormal4"/>
+    <w:tblPr>
+      <w:tblStyleRowBandSize w:val="1"/>
+      <w:tblStyleColBandSize w:val="1"/>
+      <w:tblCellMar>
+        <w:left w:w="108" w:type="dxa"/>
+        <w:right w:w="108" w:type="dxa"/>
+      </w:tblCellMar>
+    </w:tblPr>
+  </w:style>
+  <w:style w:type="table" w:customStyle="1" w:styleId="ab">
+    <w:basedOn w:val="TableNormal4"/>
+    <w:tblPr>
+      <w:tblStyleRowBandSize w:val="1"/>
+      <w:tblStyleColBandSize w:val="1"/>
+      <w:tblCellMar>
+        <w:left w:w="108" w:type="dxa"/>
+        <w:right w:w="108" w:type="dxa"/>
+      </w:tblCellMar>
+    </w:tblPr>
+  </w:style>
+  <w:style w:type="table" w:customStyle="1" w:styleId="ac">
+    <w:basedOn w:val="TableNormal4"/>
+    <w:tblPr>
+      <w:tblStyleRowBandSize w:val="1"/>
+      <w:tblStyleColBandSize w:val="1"/>
+      <w:tblCellMar>
+        <w:left w:w="108" w:type="dxa"/>
+        <w:right w:w="108" w:type="dxa"/>
+      </w:tblCellMar>
+    </w:tblPr>
+  </w:style>
+  <w:style w:type="table" w:customStyle="1" w:styleId="ad">
+    <w:basedOn w:val="TableNormal4"/>
+    <w:tblPr>
+      <w:tblStyleRowBandSize w:val="1"/>
+      <w:tblStyleColBandSize w:val="1"/>
+      <w:tblCellMar>
+        <w:left w:w="108" w:type="dxa"/>
+        <w:right w:w="108" w:type="dxa"/>
+      </w:tblCellMar>
+    </w:tblPr>
+  </w:style>
+  <w:style w:type="table" w:customStyle="1" w:styleId="ae">
+    <w:basedOn w:val="TableNormal4"/>
+    <w:tblPr>
+      <w:tblStyleRowBandSize w:val="1"/>
+      <w:tblStyleColBandSize w:val="1"/>
+      <w:tblCellMar>
+        <w:left w:w="108" w:type="dxa"/>
+        <w:right w:w="108" w:type="dxa"/>
+      </w:tblCellMar>
+    </w:tblPr>
+  </w:style>
+  <w:style w:type="table" w:customStyle="1" w:styleId="af">
+    <w:basedOn w:val="TableNormal4"/>
+    <w:tblPr>
+      <w:tblStyleRowBandSize w:val="1"/>
+      <w:tblStyleColBandSize w:val="1"/>
+      <w:tblCellMar>
+        <w:left w:w="108" w:type="dxa"/>
+        <w:right w:w="108" w:type="dxa"/>
+      </w:tblCellMar>
+    </w:tblPr>
+  </w:style>
+  <w:style w:type="table" w:customStyle="1" w:styleId="af0">
+    <w:basedOn w:val="TableNormal4"/>
+    <w:tblPr>
+      <w:tblStyleRowBandSize w:val="1"/>
+      <w:tblStyleColBandSize w:val="1"/>
+      <w:tblCellMar>
+        <w:left w:w="108" w:type="dxa"/>
+        <w:right w:w="108" w:type="dxa"/>
+      </w:tblCellMar>
+    </w:tblPr>
+  </w:style>
+  <w:style w:type="table" w:customStyle="1" w:styleId="af1">
+    <w:basedOn w:val="TableNormal4"/>
+    <w:tblPr>
+      <w:tblStyleRowBandSize w:val="1"/>
+      <w:tblStyleColBandSize w:val="1"/>
+      <w:tblCellMar>
+        <w:left w:w="108" w:type="dxa"/>
+        <w:right w:w="108" w:type="dxa"/>
+      </w:tblCellMar>
+    </w:tblPr>
+  </w:style>
+  <w:style w:type="table" w:customStyle="1" w:styleId="af2">
+    <w:basedOn w:val="TableNormal4"/>
+    <w:tblPr>
+      <w:tblStyleRowBandSize w:val="1"/>
+      <w:tblStyleColBandSize w:val="1"/>
+      <w:tblCellMar>
+        <w:left w:w="108" w:type="dxa"/>
+        <w:right w:w="108" w:type="dxa"/>
+      </w:tblCellMar>
+    </w:tblPr>
+  </w:style>
+  <w:style w:type="table" w:customStyle="1" w:styleId="af3">
+    <w:basedOn w:val="TableNormal4"/>
+    <w:tblPr>
+      <w:tblStyleRowBandSize w:val="1"/>
+      <w:tblStyleColBandSize w:val="1"/>
+      <w:tblCellMar>
+        <w:left w:w="108" w:type="dxa"/>
+        <w:right w:w="108" w:type="dxa"/>
+      </w:tblCellMar>
+    </w:tblPr>
+  </w:style>
+  <w:style w:type="table" w:customStyle="1" w:styleId="af4">
+    <w:basedOn w:val="TableNormal4"/>
+    <w:tblPr>
+      <w:tblStyleRowBandSize w:val="1"/>
+      <w:tblStyleColBandSize w:val="1"/>
+      <w:tblCellMar>
+        <w:left w:w="108" w:type="dxa"/>
+        <w:right w:w="108" w:type="dxa"/>
+      </w:tblCellMar>
+    </w:tblPr>
+  </w:style>
+  <w:style w:type="table" w:customStyle="1" w:styleId="af5">
+    <w:basedOn w:val="TableNormal3"/>
+    <w:tblPr>
+      <w:tblStyleRowBandSize w:val="1"/>
+      <w:tblStyleColBandSize w:val="1"/>
+      <w:tblCellMar>
+        <w:left w:w="108" w:type="dxa"/>
+        <w:right w:w="108" w:type="dxa"/>
+      </w:tblCellMar>
+    </w:tblPr>
+  </w:style>
+  <w:style w:type="table" w:customStyle="1" w:styleId="af6">
+    <w:basedOn w:val="TableNormal3"/>
+    <w:tblPr>
+      <w:tblStyleRowBandSize w:val="1"/>
+      <w:tblStyleColBandSize w:val="1"/>
+      <w:tblCellMar>
+        <w:left w:w="108" w:type="dxa"/>
+        <w:right w:w="108" w:type="dxa"/>
+      </w:tblCellMar>
+    </w:tblPr>
+  </w:style>
+  <w:style w:type="table" w:customStyle="1" w:styleId="af7">
+    <w:basedOn w:val="TableNormal3"/>
+    <w:tblPr>
+      <w:tblStyleRowBandSize w:val="1"/>
+      <w:tblStyleColBandSize w:val="1"/>
+      <w:tblCellMar>
+        <w:left w:w="108" w:type="dxa"/>
+        <w:right w:w="108" w:type="dxa"/>
+      </w:tblCellMar>
+    </w:tblPr>
+  </w:style>
+  <w:style w:type="table" w:customStyle="1" w:styleId="af8">
+    <w:basedOn w:val="TableNormal3"/>
+    <w:tblPr>
+      <w:tblStyleRowBandSize w:val="1"/>
+      <w:tblStyleColBandSize w:val="1"/>
+      <w:tblCellMar>
+        <w:left w:w="108" w:type="dxa"/>
+        <w:right w:w="108" w:type="dxa"/>
+      </w:tblCellMar>
+    </w:tblPr>
+  </w:style>
+  <w:style w:type="table" w:customStyle="1" w:styleId="af9">
+    <w:basedOn w:val="TableNormal3"/>
+    <w:tblPr>
+      <w:tblStyleRowBandSize w:val="1"/>
+      <w:tblStyleColBandSize w:val="1"/>
+      <w:tblCellMar>
+        <w:left w:w="108" w:type="dxa"/>
+        <w:right w:w="108" w:type="dxa"/>
+      </w:tblCellMar>
+    </w:tblPr>
+  </w:style>
+  <w:style w:type="table" w:customStyle="1" w:styleId="afa">
+    <w:basedOn w:val="TableNormal3"/>
+    <w:tblPr>
+      <w:tblStyleRowBandSize w:val="1"/>
+      <w:tblStyleColBandSize w:val="1"/>
+      <w:tblCellMar>
+        <w:left w:w="108" w:type="dxa"/>
+        <w:right w:w="108" w:type="dxa"/>
+      </w:tblCellMar>
+    </w:tblPr>
+  </w:style>
+  <w:style w:type="table" w:customStyle="1" w:styleId="afb">
+    <w:basedOn w:val="TableNormal3"/>
+    <w:tblPr>
+      <w:tblStyleRowBandSize w:val="1"/>
+      <w:tblStyleColBandSize w:val="1"/>
+      <w:tblCellMar>
+        <w:left w:w="108" w:type="dxa"/>
+        <w:right w:w="108" w:type="dxa"/>
+      </w:tblCellMar>
+    </w:tblPr>
+  </w:style>
+  <w:style w:type="table" w:customStyle="1" w:styleId="afc">
+    <w:basedOn w:val="TableNormal3"/>
+    <w:tblPr>
+      <w:tblStyleRowBandSize w:val="1"/>
+      <w:tblStyleColBandSize w:val="1"/>
+      <w:tblCellMar>
+        <w:left w:w="108" w:type="dxa"/>
+        <w:right w:w="108" w:type="dxa"/>
+      </w:tblCellMar>
+    </w:tblPr>
+  </w:style>
+  <w:style w:type="table" w:customStyle="1" w:styleId="afd">
+    <w:basedOn w:val="TableNormal3"/>
+    <w:tblPr>
+      <w:tblStyleRowBandSize w:val="1"/>
+      <w:tblStyleColBandSize w:val="1"/>
+      <w:tblCellMar>
+        <w:left w:w="108" w:type="dxa"/>
+        <w:right w:w="108" w:type="dxa"/>
+      </w:tblCellMar>
+    </w:tblPr>
+  </w:style>
+  <w:style w:type="table" w:customStyle="1" w:styleId="afe">
+    <w:basedOn w:val="TableNormal3"/>
+    <w:tblPr>
+      <w:tblStyleRowBandSize w:val="1"/>
+      <w:tblStyleColBandSize w:val="1"/>
+      <w:tblCellMar>
+        <w:left w:w="108" w:type="dxa"/>
+        <w:right w:w="108" w:type="dxa"/>
+      </w:tblCellMar>
+    </w:tblPr>
+  </w:style>
+  <w:style w:type="table" w:customStyle="1" w:styleId="aff">
+    <w:basedOn w:val="TableNormal3"/>
+    <w:tblPr>
+      <w:tblStyleRowBandSize w:val="1"/>
+      <w:tblStyleColBandSize w:val="1"/>
+      <w:tblCellMar>
+        <w:left w:w="108" w:type="dxa"/>
+        <w:right w:w="108" w:type="dxa"/>
+      </w:tblCellMar>
+    </w:tblPr>
+  </w:style>
+  <w:style w:type="paragraph" w:styleId="Header">
+    <w:name w:val="header"/>
+    <w:basedOn w:val="Normal"/>
+    <w:link w:val="HeaderChar"/>
+    <w:uiPriority w:val="99"/>
+    <w:unhideWhenUsed/>
+    <w:rsid w:val="00C82064"/>
+    <w:pPr>
+      <w:tabs>
+        <w:tab w:val="center" w:pos="4252"/>
+        <w:tab w:val="right" w:pos="8504"/>
+      </w:tabs>
+    </w:pPr>
+  </w:style>
+  <w:style w:type="character" w:customStyle="1" w:styleId="HeaderChar">
+    <w:name w:val="Header Char"/>
+    <w:basedOn w:val="DefaultParagraphFont"/>
+    <w:link w:val="Header"/>
+    <w:uiPriority w:val="99"/>
+    <w:rsid w:val="00C82064"/>
+    <w:rPr>
+      <w:rFonts w:ascii="Lucida Sans Unicode" w:eastAsia="Lucida Sans Unicode" w:hAnsi="Lucida Sans Unicode" w:cs="Lucida Sans Unicode"/>
+      <w:noProof/>
+    </w:rPr>
+  </w:style>
+  <w:style w:type="paragraph" w:styleId="Footer">
+    <w:name w:val="footer"/>
+    <w:basedOn w:val="Normal"/>
+    <w:link w:val="FooterChar"/>
+    <w:uiPriority w:val="99"/>
+    <w:unhideWhenUsed/>
+    <w:rsid w:val="00C82064"/>
+    <w:pPr>
+      <w:tabs>
+        <w:tab w:val="center" w:pos="4252"/>
+        <w:tab w:val="right" w:pos="8504"/>
+      </w:tabs>
+    </w:pPr>
+  </w:style>
+  <w:style w:type="character" w:customStyle="1" w:styleId="FooterChar">
+    <w:name w:val="Footer Char"/>
+    <w:basedOn w:val="DefaultParagraphFont"/>
+    <w:link w:val="Footer"/>
+    <w:uiPriority w:val="99"/>
+    <w:rsid w:val="00C82064"/>
+    <w:rPr>
+      <w:rFonts w:ascii="Lucida Sans Unicode" w:eastAsia="Lucida Sans Unicode" w:hAnsi="Lucida Sans Unicode" w:cs="Lucida Sans Unicode"/>
+      <w:noProof/>
+    </w:rPr>
+  </w:style>
+  <w:style w:type="table" w:customStyle="1" w:styleId="aff0">
     <w:basedOn w:val="TableNormal2"/>
     <w:tblPr>
       <w:tblStyleRowBandSize w:val="1"/>
@@ -9575,7 +10025,7 @@
       </w:tblCellMar>
     </w:tblPr>
   </w:style>
-  <w:style w:type="table" w:customStyle="1" w:styleId="a0">
+  <w:style w:type="table" w:customStyle="1" w:styleId="aff1">
     <w:basedOn w:val="TableNormal2"/>
     <w:tblPr>
       <w:tblStyleRowBandSize w:val="1"/>
@@ -9586,7 +10036,7 @@
       </w:tblCellMar>
     </w:tblPr>
   </w:style>
-  <w:style w:type="table" w:customStyle="1" w:styleId="a1">
+  <w:style w:type="table" w:customStyle="1" w:styleId="aff2">
     <w:basedOn w:val="TableNormal2"/>
     <w:tblPr>
       <w:tblStyleRowBandSize w:val="1"/>
@@ -9597,7 +10047,7 @@
       </w:tblCellMar>
     </w:tblPr>
   </w:style>
-  <w:style w:type="table" w:customStyle="1" w:styleId="a2">
+  <w:style w:type="table" w:customStyle="1" w:styleId="aff3">
     <w:basedOn w:val="TableNormal2"/>
     <w:tblPr>
       <w:tblStyleRowBandSize w:val="1"/>
@@ -9608,7 +10058,7 @@
       </w:tblCellMar>
     </w:tblPr>
   </w:style>
-  <w:style w:type="table" w:customStyle="1" w:styleId="a3">
+  <w:style w:type="table" w:customStyle="1" w:styleId="aff4">
     <w:basedOn w:val="TableNormal2"/>
     <w:tblPr>
       <w:tblStyleRowBandSize w:val="1"/>
@@ -9619,7 +10069,7 @@
       </w:tblCellMar>
     </w:tblPr>
   </w:style>
-  <w:style w:type="table" w:customStyle="1" w:styleId="a4">
+  <w:style w:type="table" w:customStyle="1" w:styleId="aff5">
     <w:basedOn w:val="TableNormal2"/>
     <w:tblPr>
       <w:tblStyleRowBandSize w:val="1"/>
@@ -9630,7 +10080,7 @@
       </w:tblCellMar>
     </w:tblPr>
   </w:style>
-  <w:style w:type="table" w:customStyle="1" w:styleId="a5">
+  <w:style w:type="table" w:customStyle="1" w:styleId="aff6">
     <w:basedOn w:val="TableNormal2"/>
     <w:tblPr>
       <w:tblStyleRowBandSize w:val="1"/>
@@ -9641,7 +10091,7 @@
       </w:tblCellMar>
     </w:tblPr>
   </w:style>
-  <w:style w:type="table" w:customStyle="1" w:styleId="a6">
+  <w:style w:type="table" w:customStyle="1" w:styleId="aff7">
     <w:basedOn w:val="TableNormal2"/>
     <w:tblPr>
       <w:tblStyleRowBandSize w:val="1"/>
@@ -9652,7 +10102,7 @@
       </w:tblCellMar>
     </w:tblPr>
   </w:style>
-  <w:style w:type="table" w:customStyle="1" w:styleId="a7">
+  <w:style w:type="table" w:customStyle="1" w:styleId="aff8">
     <w:basedOn w:val="TableNormal2"/>
     <w:tblPr>
       <w:tblStyleRowBandSize w:val="1"/>
@@ -9663,7 +10113,7 @@
       </w:tblCellMar>
     </w:tblPr>
   </w:style>
-  <w:style w:type="table" w:customStyle="1" w:styleId="a8">
+  <w:style w:type="table" w:customStyle="1" w:styleId="aff9">
     <w:basedOn w:val="TableNormal2"/>
     <w:tblPr>
       <w:tblStyleRowBandSize w:val="1"/>
@@ -9674,421 +10124,8 @@
       </w:tblCellMar>
     </w:tblPr>
   </w:style>
-  <w:style w:type="table" w:customStyle="1" w:styleId="a9">
+  <w:style w:type="table" w:customStyle="1" w:styleId="affa">
     <w:basedOn w:val="TableNormal2"/>
-    <w:tblPr>
-      <w:tblStyleRowBandSize w:val="1"/>
-      <w:tblStyleColBandSize w:val="1"/>
-      <w:tblCellMar>
-        <w:left w:w="108" w:type="dxa"/>
-        <w:right w:w="108" w:type="dxa"/>
-      </w:tblCellMar>
-    </w:tblPr>
-  </w:style>
-  <w:style w:type="table" w:customStyle="1" w:styleId="aa">
-    <w:basedOn w:val="TableNormal2"/>
-    <w:tblPr>
-      <w:tblStyleRowBandSize w:val="1"/>
-      <w:tblStyleColBandSize w:val="1"/>
-      <w:tblCellMar>
-        <w:left w:w="108" w:type="dxa"/>
-        <w:right w:w="108" w:type="dxa"/>
-      </w:tblCellMar>
-    </w:tblPr>
-  </w:style>
-  <w:style w:type="table" w:customStyle="1" w:styleId="ab">
-    <w:basedOn w:val="TableNormal2"/>
-    <w:tblPr>
-      <w:tblStyleRowBandSize w:val="1"/>
-      <w:tblStyleColBandSize w:val="1"/>
-      <w:tblCellMar>
-        <w:left w:w="108" w:type="dxa"/>
-        <w:right w:w="108" w:type="dxa"/>
-      </w:tblCellMar>
-    </w:tblPr>
-  </w:style>
-  <w:style w:type="table" w:customStyle="1" w:styleId="ac">
-    <w:basedOn w:val="TableNormal2"/>
-    <w:tblPr>
-      <w:tblStyleRowBandSize w:val="1"/>
-      <w:tblStyleColBandSize w:val="1"/>
-      <w:tblCellMar>
-        <w:left w:w="108" w:type="dxa"/>
-        <w:right w:w="108" w:type="dxa"/>
-      </w:tblCellMar>
-    </w:tblPr>
-  </w:style>
-  <w:style w:type="table" w:customStyle="1" w:styleId="ad">
-    <w:basedOn w:val="TableNormal2"/>
-    <w:tblPr>
-      <w:tblStyleRowBandSize w:val="1"/>
-      <w:tblStyleColBandSize w:val="1"/>
-      <w:tblCellMar>
-        <w:left w:w="108" w:type="dxa"/>
-        <w:right w:w="108" w:type="dxa"/>
-      </w:tblCellMar>
-    </w:tblPr>
-  </w:style>
-  <w:style w:type="table" w:customStyle="1" w:styleId="ae">
-    <w:basedOn w:val="TableNormal2"/>
-    <w:tblPr>
-      <w:tblStyleRowBandSize w:val="1"/>
-      <w:tblStyleColBandSize w:val="1"/>
-      <w:tblCellMar>
-        <w:left w:w="108" w:type="dxa"/>
-        <w:right w:w="108" w:type="dxa"/>
-      </w:tblCellMar>
-    </w:tblPr>
-  </w:style>
-  <w:style w:type="table" w:customStyle="1" w:styleId="af">
-    <w:basedOn w:val="TableNormal2"/>
-    <w:tblPr>
-      <w:tblStyleRowBandSize w:val="1"/>
-      <w:tblStyleColBandSize w:val="1"/>
-      <w:tblCellMar>
-        <w:left w:w="108" w:type="dxa"/>
-        <w:right w:w="108" w:type="dxa"/>
-      </w:tblCellMar>
-    </w:tblPr>
-  </w:style>
-  <w:style w:type="table" w:customStyle="1" w:styleId="af0">
-    <w:basedOn w:val="TableNormal2"/>
-    <w:tblPr>
-      <w:tblStyleRowBandSize w:val="1"/>
-      <w:tblStyleColBandSize w:val="1"/>
-      <w:tblCellMar>
-        <w:left w:w="108" w:type="dxa"/>
-        <w:right w:w="108" w:type="dxa"/>
-      </w:tblCellMar>
-    </w:tblPr>
-  </w:style>
-  <w:style w:type="table" w:customStyle="1" w:styleId="af1">
-    <w:basedOn w:val="TableNormal2"/>
-    <w:tblPr>
-      <w:tblStyleRowBandSize w:val="1"/>
-      <w:tblStyleColBandSize w:val="1"/>
-      <w:tblCellMar>
-        <w:left w:w="108" w:type="dxa"/>
-        <w:right w:w="108" w:type="dxa"/>
-      </w:tblCellMar>
-    </w:tblPr>
-  </w:style>
-  <w:style w:type="table" w:customStyle="1" w:styleId="af2">
-    <w:basedOn w:val="TableNormal2"/>
-    <w:tblPr>
-      <w:tblStyleRowBandSize w:val="1"/>
-      <w:tblStyleColBandSize w:val="1"/>
-      <w:tblCellMar>
-        <w:left w:w="108" w:type="dxa"/>
-        <w:right w:w="108" w:type="dxa"/>
-      </w:tblCellMar>
-    </w:tblPr>
-  </w:style>
-  <w:style w:type="table" w:customStyle="1" w:styleId="af3">
-    <w:basedOn w:val="TableNormal2"/>
-    <w:tblPr>
-      <w:tblStyleRowBandSize w:val="1"/>
-      <w:tblStyleColBandSize w:val="1"/>
-      <w:tblCellMar>
-        <w:left w:w="108" w:type="dxa"/>
-        <w:right w:w="108" w:type="dxa"/>
-      </w:tblCellMar>
-    </w:tblPr>
-  </w:style>
-  <w:style w:type="table" w:customStyle="1" w:styleId="af4">
-    <w:basedOn w:val="TableNormal2"/>
-    <w:tblPr>
-      <w:tblStyleRowBandSize w:val="1"/>
-      <w:tblStyleColBandSize w:val="1"/>
-      <w:tblCellMar>
-        <w:left w:w="108" w:type="dxa"/>
-        <w:right w:w="108" w:type="dxa"/>
-      </w:tblCellMar>
-    </w:tblPr>
-  </w:style>
-  <w:style w:type="table" w:customStyle="1" w:styleId="af5">
-    <w:basedOn w:val="TableNormal1"/>
-    <w:tblPr>
-      <w:tblStyleRowBandSize w:val="1"/>
-      <w:tblStyleColBandSize w:val="1"/>
-      <w:tblCellMar>
-        <w:left w:w="108" w:type="dxa"/>
-        <w:right w:w="108" w:type="dxa"/>
-      </w:tblCellMar>
-    </w:tblPr>
-  </w:style>
-  <w:style w:type="table" w:customStyle="1" w:styleId="af6">
-    <w:basedOn w:val="TableNormal1"/>
-    <w:tblPr>
-      <w:tblStyleRowBandSize w:val="1"/>
-      <w:tblStyleColBandSize w:val="1"/>
-      <w:tblCellMar>
-        <w:left w:w="108" w:type="dxa"/>
-        <w:right w:w="108" w:type="dxa"/>
-      </w:tblCellMar>
-    </w:tblPr>
-  </w:style>
-  <w:style w:type="table" w:customStyle="1" w:styleId="af7">
-    <w:basedOn w:val="TableNormal1"/>
-    <w:tblPr>
-      <w:tblStyleRowBandSize w:val="1"/>
-      <w:tblStyleColBandSize w:val="1"/>
-      <w:tblCellMar>
-        <w:left w:w="108" w:type="dxa"/>
-        <w:right w:w="108" w:type="dxa"/>
-      </w:tblCellMar>
-    </w:tblPr>
-  </w:style>
-  <w:style w:type="table" w:customStyle="1" w:styleId="af8">
-    <w:basedOn w:val="TableNormal1"/>
-    <w:tblPr>
-      <w:tblStyleRowBandSize w:val="1"/>
-      <w:tblStyleColBandSize w:val="1"/>
-      <w:tblCellMar>
-        <w:left w:w="108" w:type="dxa"/>
-        <w:right w:w="108" w:type="dxa"/>
-      </w:tblCellMar>
-    </w:tblPr>
-  </w:style>
-  <w:style w:type="table" w:customStyle="1" w:styleId="af9">
-    <w:basedOn w:val="TableNormal1"/>
-    <w:tblPr>
-      <w:tblStyleRowBandSize w:val="1"/>
-      <w:tblStyleColBandSize w:val="1"/>
-      <w:tblCellMar>
-        <w:left w:w="108" w:type="dxa"/>
-        <w:right w:w="108" w:type="dxa"/>
-      </w:tblCellMar>
-    </w:tblPr>
-  </w:style>
-  <w:style w:type="table" w:customStyle="1" w:styleId="afa">
-    <w:basedOn w:val="TableNormal1"/>
-    <w:tblPr>
-      <w:tblStyleRowBandSize w:val="1"/>
-      <w:tblStyleColBandSize w:val="1"/>
-      <w:tblCellMar>
-        <w:left w:w="108" w:type="dxa"/>
-        <w:right w:w="108" w:type="dxa"/>
-      </w:tblCellMar>
-    </w:tblPr>
-  </w:style>
-  <w:style w:type="table" w:customStyle="1" w:styleId="afb">
-    <w:basedOn w:val="TableNormal1"/>
-    <w:tblPr>
-      <w:tblStyleRowBandSize w:val="1"/>
-      <w:tblStyleColBandSize w:val="1"/>
-      <w:tblCellMar>
-        <w:left w:w="108" w:type="dxa"/>
-        <w:right w:w="108" w:type="dxa"/>
-      </w:tblCellMar>
-    </w:tblPr>
-  </w:style>
-  <w:style w:type="table" w:customStyle="1" w:styleId="afc">
-    <w:basedOn w:val="TableNormal1"/>
-    <w:tblPr>
-      <w:tblStyleRowBandSize w:val="1"/>
-      <w:tblStyleColBandSize w:val="1"/>
-      <w:tblCellMar>
-        <w:left w:w="108" w:type="dxa"/>
-        <w:right w:w="108" w:type="dxa"/>
-      </w:tblCellMar>
-    </w:tblPr>
-  </w:style>
-  <w:style w:type="table" w:customStyle="1" w:styleId="afd">
-    <w:basedOn w:val="TableNormal1"/>
-    <w:tblPr>
-      <w:tblStyleRowBandSize w:val="1"/>
-      <w:tblStyleColBandSize w:val="1"/>
-      <w:tblCellMar>
-        <w:left w:w="108" w:type="dxa"/>
-        <w:right w:w="108" w:type="dxa"/>
-      </w:tblCellMar>
-    </w:tblPr>
-  </w:style>
-  <w:style w:type="table" w:customStyle="1" w:styleId="afe">
-    <w:basedOn w:val="TableNormal1"/>
-    <w:tblPr>
-      <w:tblStyleRowBandSize w:val="1"/>
-      <w:tblStyleColBandSize w:val="1"/>
-      <w:tblCellMar>
-        <w:left w:w="108" w:type="dxa"/>
-        <w:right w:w="108" w:type="dxa"/>
-      </w:tblCellMar>
-    </w:tblPr>
-  </w:style>
-  <w:style w:type="table" w:customStyle="1" w:styleId="aff">
-    <w:basedOn w:val="TableNormal1"/>
-    <w:tblPr>
-      <w:tblStyleRowBandSize w:val="1"/>
-      <w:tblStyleColBandSize w:val="1"/>
-      <w:tblCellMar>
-        <w:left w:w="108" w:type="dxa"/>
-        <w:right w:w="108" w:type="dxa"/>
-      </w:tblCellMar>
-    </w:tblPr>
-  </w:style>
-  <w:style w:type="paragraph" w:styleId="Encabezado">
-    <w:name w:val="header"/>
-    <w:basedOn w:val="Normal"/>
-    <w:link w:val="EncabezadoCar"/>
-    <w:uiPriority w:val="99"/>
-    <w:unhideWhenUsed/>
-    <w:rsid w:val="00C82064"/>
-    <w:pPr>
-      <w:tabs>
-        <w:tab w:val="center" w:pos="4252"/>
-        <w:tab w:val="right" w:pos="8504"/>
-      </w:tabs>
-    </w:pPr>
-  </w:style>
-  <w:style w:type="character" w:customStyle="1" w:styleId="EncabezadoCar">
-    <w:name w:val="Encabezado Car"/>
-    <w:basedOn w:val="Fuentedeprrafopredeter"/>
-    <w:link w:val="Encabezado"/>
-    <w:uiPriority w:val="99"/>
-    <w:rsid w:val="00C82064"/>
-    <w:rPr>
-      <w:rFonts w:ascii="Lucida Sans Unicode" w:eastAsia="Lucida Sans Unicode" w:hAnsi="Lucida Sans Unicode" w:cs="Lucida Sans Unicode"/>
-      <w:noProof/>
-    </w:rPr>
-  </w:style>
-  <w:style w:type="paragraph" w:styleId="Piedepgina">
-    <w:name w:val="footer"/>
-    <w:basedOn w:val="Normal"/>
-    <w:link w:val="PiedepginaCar"/>
-    <w:uiPriority w:val="99"/>
-    <w:unhideWhenUsed/>
-    <w:rsid w:val="00C82064"/>
-    <w:pPr>
-      <w:tabs>
-        <w:tab w:val="center" w:pos="4252"/>
-        <w:tab w:val="right" w:pos="8504"/>
-      </w:tabs>
-    </w:pPr>
-  </w:style>
-  <w:style w:type="character" w:customStyle="1" w:styleId="PiedepginaCar">
-    <w:name w:val="Pie de página Car"/>
-    <w:basedOn w:val="Fuentedeprrafopredeter"/>
-    <w:link w:val="Piedepgina"/>
-    <w:uiPriority w:val="99"/>
-    <w:rsid w:val="00C82064"/>
-    <w:rPr>
-      <w:rFonts w:ascii="Lucida Sans Unicode" w:eastAsia="Lucida Sans Unicode" w:hAnsi="Lucida Sans Unicode" w:cs="Lucida Sans Unicode"/>
-      <w:noProof/>
-    </w:rPr>
-  </w:style>
-  <w:style w:type="table" w:customStyle="1" w:styleId="aff0">
-    <w:basedOn w:val="TableNormal0"/>
-    <w:tblPr>
-      <w:tblStyleRowBandSize w:val="1"/>
-      <w:tblStyleColBandSize w:val="1"/>
-      <w:tblCellMar>
-        <w:left w:w="108" w:type="dxa"/>
-        <w:right w:w="108" w:type="dxa"/>
-      </w:tblCellMar>
-    </w:tblPr>
-  </w:style>
-  <w:style w:type="table" w:customStyle="1" w:styleId="aff1">
-    <w:basedOn w:val="TableNormal0"/>
-    <w:tblPr>
-      <w:tblStyleRowBandSize w:val="1"/>
-      <w:tblStyleColBandSize w:val="1"/>
-      <w:tblCellMar>
-        <w:left w:w="108" w:type="dxa"/>
-        <w:right w:w="108" w:type="dxa"/>
-      </w:tblCellMar>
-    </w:tblPr>
-  </w:style>
-  <w:style w:type="table" w:customStyle="1" w:styleId="aff2">
-    <w:basedOn w:val="TableNormal0"/>
-    <w:tblPr>
-      <w:tblStyleRowBandSize w:val="1"/>
-      <w:tblStyleColBandSize w:val="1"/>
-      <w:tblCellMar>
-        <w:left w:w="108" w:type="dxa"/>
-        <w:right w:w="108" w:type="dxa"/>
-      </w:tblCellMar>
-    </w:tblPr>
-  </w:style>
-  <w:style w:type="table" w:customStyle="1" w:styleId="aff3">
-    <w:basedOn w:val="TableNormal0"/>
-    <w:tblPr>
-      <w:tblStyleRowBandSize w:val="1"/>
-      <w:tblStyleColBandSize w:val="1"/>
-      <w:tblCellMar>
-        <w:left w:w="108" w:type="dxa"/>
-        <w:right w:w="108" w:type="dxa"/>
-      </w:tblCellMar>
-    </w:tblPr>
-  </w:style>
-  <w:style w:type="table" w:customStyle="1" w:styleId="aff4">
-    <w:basedOn w:val="TableNormal0"/>
-    <w:tblPr>
-      <w:tblStyleRowBandSize w:val="1"/>
-      <w:tblStyleColBandSize w:val="1"/>
-      <w:tblCellMar>
-        <w:left w:w="108" w:type="dxa"/>
-        <w:right w:w="108" w:type="dxa"/>
-      </w:tblCellMar>
-    </w:tblPr>
-  </w:style>
-  <w:style w:type="table" w:customStyle="1" w:styleId="aff5">
-    <w:basedOn w:val="TableNormal0"/>
-    <w:tblPr>
-      <w:tblStyleRowBandSize w:val="1"/>
-      <w:tblStyleColBandSize w:val="1"/>
-      <w:tblCellMar>
-        <w:left w:w="108" w:type="dxa"/>
-        <w:right w:w="108" w:type="dxa"/>
-      </w:tblCellMar>
-    </w:tblPr>
-  </w:style>
-  <w:style w:type="table" w:customStyle="1" w:styleId="aff6">
-    <w:basedOn w:val="TableNormal0"/>
-    <w:tblPr>
-      <w:tblStyleRowBandSize w:val="1"/>
-      <w:tblStyleColBandSize w:val="1"/>
-      <w:tblCellMar>
-        <w:left w:w="108" w:type="dxa"/>
-        <w:right w:w="108" w:type="dxa"/>
-      </w:tblCellMar>
-    </w:tblPr>
-  </w:style>
-  <w:style w:type="table" w:customStyle="1" w:styleId="aff7">
-    <w:basedOn w:val="TableNormal0"/>
-    <w:tblPr>
-      <w:tblStyleRowBandSize w:val="1"/>
-      <w:tblStyleColBandSize w:val="1"/>
-      <w:tblCellMar>
-        <w:left w:w="108" w:type="dxa"/>
-        <w:right w:w="108" w:type="dxa"/>
-      </w:tblCellMar>
-    </w:tblPr>
-  </w:style>
-  <w:style w:type="table" w:customStyle="1" w:styleId="aff8">
-    <w:basedOn w:val="TableNormal0"/>
-    <w:tblPr>
-      <w:tblStyleRowBandSize w:val="1"/>
-      <w:tblStyleColBandSize w:val="1"/>
-      <w:tblCellMar>
-        <w:left w:w="108" w:type="dxa"/>
-        <w:right w:w="108" w:type="dxa"/>
-      </w:tblCellMar>
-    </w:tblPr>
-  </w:style>
-  <w:style w:type="table" w:customStyle="1" w:styleId="aff9">
-    <w:basedOn w:val="TableNormal0"/>
-    <w:tblPr>
-      <w:tblStyleRowBandSize w:val="1"/>
-      <w:tblStyleColBandSize w:val="1"/>
-      <w:tblCellMar>
-        <w:left w:w="108" w:type="dxa"/>
-        <w:right w:w="108" w:type="dxa"/>
-      </w:tblCellMar>
-    </w:tblPr>
-  </w:style>
-  <w:style w:type="table" w:customStyle="1" w:styleId="affa">
-    <w:basedOn w:val="TableNormal0"/>
     <w:tblPr>
       <w:tblStyleRowBandSize w:val="1"/>
       <w:tblStyleColBandSize w:val="1"/>

</xml_diff>